<commit_message>
modificacion segun sujerencias del profe
</commit_message>
<xml_diff>
--- a/ERS_Ingenieria v1.docx
+++ b/ERS_Ingenieria v1.docx
@@ -3,8 +3,6 @@
 <w:document xmlns:wpc="http://schemas.microsoft.com/office/word/2010/wordprocessingCanvas" xmlns:mc="http://schemas.openxmlformats.org/markup-compatibility/2006" xmlns:o="urn:schemas-microsoft-com:office:office" xmlns:r="http://schemas.openxmlformats.org/officeDocument/2006/relationships" xmlns:m="http://schemas.openxmlformats.org/officeDocument/2006/math" xmlns:v="urn:schemas-microsoft-com:vml" xmlns:wp14="http://schemas.microsoft.com/office/word/2010/wordprocessingDrawing" xmlns:wp="http://schemas.openxmlformats.org/drawingml/2006/wordprocessingDrawing" xmlns:w10="urn:schemas-microsoft-com:office:word" xmlns:w="http://schemas.openxmlformats.org/wordprocessingml/2006/main" xmlns:w14="http://schemas.microsoft.com/office/word/2010/wordml" xmlns:w15="http://schemas.microsoft.com/office/word/2012/wordml" xmlns:wpg="http://schemas.microsoft.com/office/word/2010/wordprocessingGroup" xmlns:wpi="http://schemas.microsoft.com/office/word/2010/wordprocessingInk" xmlns:wne="http://schemas.microsoft.com/office/word/2006/wordml" xmlns:wps="http://schemas.microsoft.com/office/word/2010/wordprocessingShape" mc:Ignorable="w14 w15 wp14">
   <w:body>
     <w:p>
-      <w:bookmarkStart w:id="0" w:name="_GoBack"/>
-      <w:bookmarkEnd w:id="0"/>
       <w:r>
         <w:t xml:space="preserve"> </w:t>
       </w:r>
@@ -74,19 +72,8 @@
                 <w:highlight w:val="lightGray"/>
               </w:rPr>
               <w:tab/>
-            </w:r>
-            <w:proofErr w:type="spellStart"/>
-            <w:r>
-              <w:rPr>
-                <w:rFonts w:ascii="Gotham" w:hAnsi="Gotham"/>
-                <w:b/>
-                <w:sz w:val="48"/>
-                <w:szCs w:val="48"/>
-                <w:highlight w:val="lightGray"/>
-              </w:rPr>
               <w:t>SearchLita</w:t>
             </w:r>
-            <w:proofErr w:type="spellEnd"/>
           </w:p>
         </w:tc>
       </w:tr>
@@ -152,15 +139,7 @@
         <w:jc w:val="both"/>
       </w:pPr>
       <w:r>
-        <w:t xml:space="preserve">Historial de </w:t>
-      </w:r>
-      <w:proofErr w:type="spellStart"/>
-      <w:r>
-        <w:t>Revision</w:t>
-      </w:r>
-      <w:proofErr w:type="spellEnd"/>
-      <w:r>
-        <w:t xml:space="preserve">  4</w:t>
+        <w:t>Historial de Revision  4</w:t>
       </w:r>
     </w:p>
     <w:p>
@@ -1020,15 +999,7 @@
         <w:jc w:val="both"/>
       </w:pPr>
       <w:r>
-        <w:t xml:space="preserve">4.2 </w:t>
-      </w:r>
-      <w:proofErr w:type="spellStart"/>
-      <w:r>
-        <w:t>Descripcion</w:t>
-      </w:r>
-      <w:proofErr w:type="spellEnd"/>
-      <w:r>
-        <w:t xml:space="preserve"> de casos de uso</w:t>
+        <w:t>4.2 Descripcion de casos de uso</w:t>
       </w:r>
       <w:r>
         <w:t xml:space="preserve"> 13</w:t>
@@ -1373,55 +1344,7 @@
                 <w:rFonts w:ascii="Times New Roman" w:eastAsia="Times New Roman" w:hAnsi="Times New Roman" w:cs="Times New Roman"/>
                 <w:color w:val="0000FF"/>
               </w:rPr>
-              <w:t xml:space="preserve">[Gustavo </w:t>
-            </w:r>
-            <w:proofErr w:type="spellStart"/>
-            <w:r>
-              <w:rPr>
-                <w:rFonts w:ascii="Times New Roman" w:eastAsia="Times New Roman" w:hAnsi="Times New Roman" w:cs="Times New Roman"/>
-                <w:color w:val="0000FF"/>
-              </w:rPr>
-              <w:t>Tulino</w:t>
-            </w:r>
-            <w:proofErr w:type="spellEnd"/>
-            <w:r>
-              <w:rPr>
-                <w:rFonts w:ascii="Times New Roman" w:eastAsia="Times New Roman" w:hAnsi="Times New Roman" w:cs="Times New Roman"/>
-                <w:color w:val="0000FF"/>
-              </w:rPr>
-              <w:t xml:space="preserve">, Cristian </w:t>
-            </w:r>
-            <w:proofErr w:type="spellStart"/>
-            <w:r>
-              <w:rPr>
-                <w:rFonts w:ascii="Times New Roman" w:eastAsia="Times New Roman" w:hAnsi="Times New Roman" w:cs="Times New Roman"/>
-                <w:color w:val="0000FF"/>
-              </w:rPr>
-              <w:t>Taborda</w:t>
-            </w:r>
-            <w:proofErr w:type="spellEnd"/>
-            <w:r>
-              <w:rPr>
-                <w:rFonts w:ascii="Times New Roman" w:eastAsia="Times New Roman" w:hAnsi="Times New Roman" w:cs="Times New Roman"/>
-                <w:color w:val="0000FF"/>
-              </w:rPr>
-              <w:t xml:space="preserve"> y Brian </w:t>
-            </w:r>
-            <w:proofErr w:type="spellStart"/>
-            <w:r>
-              <w:rPr>
-                <w:rFonts w:ascii="Times New Roman" w:eastAsia="Times New Roman" w:hAnsi="Times New Roman" w:cs="Times New Roman"/>
-                <w:color w:val="0000FF"/>
-              </w:rPr>
-              <w:t>Peremateu</w:t>
-            </w:r>
-            <w:proofErr w:type="spellEnd"/>
-            <w:r>
-              <w:rPr>
-                <w:rFonts w:ascii="Times New Roman" w:eastAsia="Times New Roman" w:hAnsi="Times New Roman" w:cs="Times New Roman"/>
-                <w:color w:val="0000FF"/>
-              </w:rPr>
-              <w:t>]</w:t>
+              <w:t>[Gustavo Tulino, Cristian Taborda y Brian Peremateu]</w:t>
             </w:r>
           </w:p>
         </w:tc>
@@ -1497,13 +1420,8 @@
               <w:ind w:left="100" w:right="100"/>
               <w:jc w:val="center"/>
             </w:pPr>
-            <w:proofErr w:type="spellStart"/>
-            <w:r>
-              <w:t>Version</w:t>
-            </w:r>
-            <w:proofErr w:type="spellEnd"/>
-            <w:r>
-              <w:t xml:space="preserve">  2 </w:t>
+            <w:r>
+              <w:t xml:space="preserve">Version  2 </w:t>
             </w:r>
           </w:p>
         </w:tc>
@@ -1531,55 +1449,7 @@
                 <w:rFonts w:ascii="Times New Roman" w:eastAsia="Times New Roman" w:hAnsi="Times New Roman" w:cs="Times New Roman"/>
                 <w:color w:val="0000FF"/>
               </w:rPr>
-              <w:t xml:space="preserve">[Gustavo </w:t>
-            </w:r>
-            <w:proofErr w:type="spellStart"/>
-            <w:r>
-              <w:rPr>
-                <w:rFonts w:ascii="Times New Roman" w:eastAsia="Times New Roman" w:hAnsi="Times New Roman" w:cs="Times New Roman"/>
-                <w:color w:val="0000FF"/>
-              </w:rPr>
-              <w:t>Tulino</w:t>
-            </w:r>
-            <w:proofErr w:type="spellEnd"/>
-            <w:r>
-              <w:rPr>
-                <w:rFonts w:ascii="Times New Roman" w:eastAsia="Times New Roman" w:hAnsi="Times New Roman" w:cs="Times New Roman"/>
-                <w:color w:val="0000FF"/>
-              </w:rPr>
-              <w:t xml:space="preserve">, Cristian </w:t>
-            </w:r>
-            <w:proofErr w:type="spellStart"/>
-            <w:r>
-              <w:rPr>
-                <w:rFonts w:ascii="Times New Roman" w:eastAsia="Times New Roman" w:hAnsi="Times New Roman" w:cs="Times New Roman"/>
-                <w:color w:val="0000FF"/>
-              </w:rPr>
-              <w:t>Taborda</w:t>
-            </w:r>
-            <w:proofErr w:type="spellEnd"/>
-            <w:r>
-              <w:rPr>
-                <w:rFonts w:ascii="Times New Roman" w:eastAsia="Times New Roman" w:hAnsi="Times New Roman" w:cs="Times New Roman"/>
-                <w:color w:val="0000FF"/>
-              </w:rPr>
-              <w:t xml:space="preserve"> y Brian </w:t>
-            </w:r>
-            <w:proofErr w:type="spellStart"/>
-            <w:r>
-              <w:rPr>
-                <w:rFonts w:ascii="Times New Roman" w:eastAsia="Times New Roman" w:hAnsi="Times New Roman" w:cs="Times New Roman"/>
-                <w:color w:val="0000FF"/>
-              </w:rPr>
-              <w:t>Peremateu</w:t>
-            </w:r>
-            <w:proofErr w:type="spellEnd"/>
-            <w:r>
-              <w:rPr>
-                <w:rFonts w:ascii="Times New Roman" w:eastAsia="Times New Roman" w:hAnsi="Times New Roman" w:cs="Times New Roman"/>
-                <w:color w:val="0000FF"/>
-              </w:rPr>
-              <w:t>]</w:t>
+              <w:t>[Gustavo Tulino, Cristian Taborda y Brian Peremateu]</w:t>
             </w:r>
           </w:p>
         </w:tc>
@@ -1916,8 +1786,8 @@
           <w:szCs w:val="46"/>
         </w:rPr>
       </w:pPr>
-      <w:bookmarkStart w:id="1" w:name="_oys0ra6kfrqm"/>
-      <w:bookmarkEnd w:id="1"/>
+      <w:bookmarkStart w:id="0" w:name="_oys0ra6kfrqm"/>
+      <w:bookmarkEnd w:id="0"/>
       <w:r>
         <w:rPr>
           <w:b/>
@@ -1940,6 +1810,7 @@
       <w:pPr>
         <w:pStyle w:val="NormalWeb"/>
         <w:spacing w:beforeAutospacing="0" w:afterAutospacing="0"/>
+        <w:ind w:left="567"/>
         <w:jc w:val="both"/>
         <w:rPr>
           <w:color w:val="E36C0A" w:themeColor="accent6" w:themeShade="BF"/>
@@ -1951,8 +1822,8 @@
         </w:rPr>
         <w:t xml:space="preserve">El propósito de este documento es </w:t>
       </w:r>
-      <w:bookmarkStart w:id="2" w:name="_dqt549pn18g1"/>
-      <w:bookmarkEnd w:id="2"/>
+      <w:bookmarkStart w:id="1" w:name="_dqt549pn18g1"/>
+      <w:bookmarkEnd w:id="1"/>
       <w:r>
         <w:rPr>
           <w:color w:val="E36C0A" w:themeColor="accent6" w:themeShade="BF"/>
@@ -1963,6 +1834,7 @@
     <w:p>
       <w:pPr>
         <w:spacing w:line="240" w:lineRule="auto"/>
+        <w:ind w:left="567"/>
         <w:rPr>
           <w:rFonts w:ascii="Times New Roman" w:eastAsia="Times New Roman" w:hAnsi="Times New Roman" w:cs="Times New Roman"/>
           <w:color w:val="E36C0A" w:themeColor="accent6" w:themeShade="BF"/>
@@ -1974,6 +1846,7 @@
     <w:p>
       <w:pPr>
         <w:spacing w:line="240" w:lineRule="auto"/>
+        <w:ind w:left="567"/>
         <w:jc w:val="both"/>
         <w:rPr>
           <w:rFonts w:ascii="Times New Roman" w:eastAsia="Times New Roman" w:hAnsi="Times New Roman" w:cs="Times New Roman"/>
@@ -1991,8 +1864,8 @@
         </w:rPr>
         <w:t>El SRS reduce al mínimo el tiempo y el esfuerzo requerido por los desarrolladores para alcanzar los objetivos deseados y también minimiza el costo de desarrollo. Un buen SRS define como una aplicación va a interactuar con el hardware del sistema, otros programas y los usuarios humanos en una amplia variedad de situaciones del mundo real.</w:t>
       </w:r>
-      <w:bookmarkStart w:id="3" w:name="_9050bjgu7v2n"/>
-      <w:bookmarkEnd w:id="3"/>
+      <w:bookmarkStart w:id="2" w:name="_9050bjgu7v2n"/>
+      <w:bookmarkEnd w:id="2"/>
     </w:p>
     <w:p>
       <w:pPr>
@@ -2007,8 +1880,8 @@
           <w:szCs w:val="34"/>
         </w:rPr>
       </w:pPr>
-      <w:bookmarkStart w:id="4" w:name="_eewjy0xdjcxa"/>
-      <w:bookmarkEnd w:id="4"/>
+      <w:bookmarkStart w:id="3" w:name="_eewjy0xdjcxa"/>
+      <w:bookmarkEnd w:id="3"/>
       <w:r>
         <w:rPr>
           <w:b/>
@@ -2017,45 +1890,30 @@
         </w:rPr>
         <w:t>1.1          Propósito</w:t>
       </w:r>
-      <w:r>
-        <w:rPr>
-          <w:b/>
-          <w:sz w:val="34"/>
-          <w:szCs w:val="34"/>
-        </w:rPr>
-        <w:t xml:space="preserve"> (consultar -&gt; sistema o APP?)</w:t>
-      </w:r>
     </w:p>
     <w:p/>
     <w:p>
       <w:pPr>
-        <w:ind w:left="1420" w:hanging="360"/>
-        <w:rPr>
-          <w:sz w:val="24"/>
-          <w:szCs w:val="24"/>
-        </w:rPr>
-      </w:pPr>
-      <w:r>
-        <w:rPr>
-          <w:sz w:val="24"/>
-          <w:szCs w:val="24"/>
-        </w:rPr>
-        <w:t>Buscar e informar el precio más económico de productos de supermercado.</w:t>
-      </w:r>
-    </w:p>
-    <w:p>
-      <w:pPr>
-        <w:ind w:left="1420" w:hanging="360"/>
-        <w:rPr>
-          <w:sz w:val="24"/>
-          <w:szCs w:val="24"/>
-        </w:rPr>
-      </w:pPr>
-      <w:r>
-        <w:rPr>
-          <w:sz w:val="24"/>
-          <w:szCs w:val="24"/>
-        </w:rPr>
+        <w:ind w:left="567"/>
+      </w:pPr>
+      <w:r>
+        <w:t>Como objetivo</w:t>
+      </w:r>
+      <w:r>
+        <w:t xml:space="preserve"> principal</w:t>
+      </w:r>
+      <w:r>
+        <w:t>, el sistema realiza la tarea de b</w:t>
+      </w:r>
+      <w:r>
+        <w:t>uscar e informar el precio más económico de productos de supermercado.</w:t>
+      </w:r>
+    </w:p>
+    <w:p>
+      <w:pPr>
+        <w:ind w:left="567"/>
+      </w:pPr>
+      <w:r>
         <w:t>El usuario obtendrá un listado de productos con menor precio y locación del mismo (supermercado donde se encuentre) cuya consulta quedará guardada en la aplicación.</w:t>
       </w:r>
     </w:p>
@@ -2077,8 +1935,8 @@
           <w:szCs w:val="34"/>
         </w:rPr>
       </w:pPr>
-      <w:bookmarkStart w:id="5" w:name="_r65prmstzubi"/>
-      <w:bookmarkEnd w:id="5"/>
+      <w:bookmarkStart w:id="4" w:name="_r65prmstzubi"/>
+      <w:bookmarkEnd w:id="4"/>
       <w:r>
         <w:rPr>
           <w:b/>
@@ -2089,73 +1947,93 @@
       </w:r>
     </w:p>
     <w:p>
-      <w:r>
-        <w:t xml:space="preserve">El sistema </w:t>
-      </w:r>
-      <w:proofErr w:type="spellStart"/>
-      <w:r>
-        <w:t>SearchLita</w:t>
-      </w:r>
-      <w:proofErr w:type="spellEnd"/>
-      <w:r>
-        <w:t xml:space="preserve"> será una aplicación que funcionará en un entorno de aplicación para dispositivos móviles, el cual permitirá consultar información referida a los valores monetarios de los productos de consumo de los supermercados.</w:t>
-      </w:r>
-    </w:p>
-    <w:p>
+      <w:pPr>
+        <w:ind w:left="567"/>
+      </w:pPr>
+      <w:r>
+        <w:t xml:space="preserve">El sistema SearchLita </w:t>
+      </w:r>
+      <w:r>
+        <w:rPr>
+          <w:strike/>
+        </w:rPr>
+        <w:t>será una aplicación que funcionará en un entorno de aplicación para dispositivos móviles, el cual</w:t>
+      </w:r>
+      <w:r>
+        <w:t xml:space="preserve"> permitirá consultar información referida a los valores monetarios de los productos de consumo de los supermercados.</w:t>
+      </w:r>
+    </w:p>
+    <w:p>
+      <w:pPr>
+        <w:ind w:left="567"/>
+      </w:pPr>
       <w:r>
         <w:t xml:space="preserve"> </w:t>
       </w:r>
     </w:p>
     <w:p>
-      <w:r>
+      <w:pPr>
+        <w:ind w:left="567"/>
+        <w:rPr>
+          <w:strike/>
+        </w:rPr>
+      </w:pPr>
+      <w:r>
+        <w:rPr>
+          <w:strike/>
+        </w:rPr>
         <w:t>Permitirá realizar las consultas mediante dispositivos que dispongan de conexión a Internet.</w:t>
       </w:r>
     </w:p>
     <w:p>
+      <w:pPr>
+        <w:ind w:left="567"/>
+      </w:pPr>
       <w:r>
         <w:t xml:space="preserve"> </w:t>
       </w:r>
     </w:p>
     <w:p>
-      <w:proofErr w:type="spellStart"/>
-      <w:r>
-        <w:t>SearchLita</w:t>
-      </w:r>
-      <w:proofErr w:type="spellEnd"/>
-      <w:r>
-        <w:t xml:space="preserve"> permitirá la gestión de los siguientes procesos:</w:t>
-      </w:r>
-    </w:p>
-    <w:p>
-      <w:pPr>
-        <w:ind w:left="1680" w:hanging="360"/>
-      </w:pPr>
-      <w:r>
-        <w:t>-        Administración de usuarios del sistema</w:t>
-      </w:r>
-    </w:p>
-    <w:p>
-      <w:pPr>
-        <w:ind w:left="1680" w:hanging="360"/>
-      </w:pPr>
-      <w:r>
-        <w:t>-        Administración de listas de consulta</w:t>
-      </w:r>
-    </w:p>
-    <w:p>
-      <w:pPr>
-        <w:ind w:left="1680" w:hanging="360"/>
-      </w:pPr>
-      <w:r>
-        <w:t>-        Gestión de ubicación de los dispositivos móviles</w:t>
-      </w:r>
-    </w:p>
-    <w:p>
-      <w:pPr>
-        <w:ind w:left="1680" w:hanging="360"/>
-      </w:pPr>
-      <w:r>
-        <w:t>-        Generación de informes de valores monetarios.</w:t>
+      <w:pPr>
+        <w:ind w:left="720" w:hanging="153"/>
+      </w:pPr>
+      <w:r>
+        <w:t>SearchLita permitirá la gestión de los siguientes procesos:</w:t>
+      </w:r>
+    </w:p>
+    <w:p>
+      <w:pPr>
+        <w:ind w:left="993"/>
+      </w:pPr>
+      <w:r>
+        <w:t xml:space="preserve">- </w:t>
+      </w:r>
+      <w:r>
+        <w:t>Administración de usuarios del sistema</w:t>
+      </w:r>
+    </w:p>
+    <w:p>
+      <w:pPr>
+        <w:ind w:left="993"/>
+      </w:pPr>
+      <w:r>
+        <w:t>- Administración de listas de consulta</w:t>
+      </w:r>
+    </w:p>
+    <w:p>
+      <w:pPr>
+        <w:ind w:left="993"/>
+      </w:pPr>
+      <w:r>
+        <w:t>- Gestión de ubicación de los dispositivos móviles</w:t>
+      </w:r>
+    </w:p>
+    <w:p>
+      <w:pPr>
+        <w:ind w:left="993"/>
+      </w:pPr>
+      <w:r>
+        <w:t>- Generación de informes de valores monetarios.</w:t>
       </w:r>
     </w:p>
     <w:p>
@@ -2181,8 +2059,8 @@
           <w:szCs w:val="34"/>
         </w:rPr>
       </w:pPr>
-      <w:bookmarkStart w:id="6" w:name="_wyvi4fdhb7j0"/>
-      <w:bookmarkEnd w:id="6"/>
+      <w:bookmarkStart w:id="5" w:name="_wyvi4fdhb7j0"/>
+      <w:bookmarkEnd w:id="5"/>
       <w:r>
         <w:rPr>
           <w:b/>
@@ -2287,6 +2165,7 @@
               <w:ind w:left="740"/>
             </w:pPr>
             <w:r>
+              <w:lastRenderedPageBreak/>
               <w:t>Rol</w:t>
             </w:r>
           </w:p>
@@ -2332,7 +2211,6 @@
               <w:ind w:left="740"/>
             </w:pPr>
             <w:r>
-              <w:lastRenderedPageBreak/>
               <w:t>Categoría profesional</w:t>
             </w:r>
           </w:p>
@@ -2478,13 +2356,8 @@
               <w:ind w:left="740"/>
             </w:pPr>
             <w:r>
-              <w:t xml:space="preserve">Miguel </w:t>
-            </w:r>
-            <w:proofErr w:type="spellStart"/>
-            <w:r>
-              <w:t>Aleman</w:t>
-            </w:r>
-            <w:proofErr w:type="spellEnd"/>
+              <w:t>Miguel Aleman</w:t>
+            </w:r>
           </w:p>
         </w:tc>
       </w:tr>
@@ -2527,13 +2400,8 @@
             <w:pPr>
               <w:ind w:left="740"/>
             </w:pPr>
-            <w:proofErr w:type="spellStart"/>
-            <w:r>
-              <w:t>Tester</w:t>
-            </w:r>
-            <w:proofErr w:type="spellEnd"/>
-            <w:r>
-              <w:t xml:space="preserve"> – Diseñador gráfico</w:t>
+            <w:r>
+              <w:t>Tester – Diseñador gráfico</w:t>
             </w:r>
           </w:p>
         </w:tc>
@@ -2705,13 +2573,8 @@
               <w:ind w:left="740"/>
             </w:pPr>
             <w:r>
-              <w:t xml:space="preserve">Guillermo </w:t>
-            </w:r>
-            <w:proofErr w:type="spellStart"/>
-            <w:r>
-              <w:t>Guzman</w:t>
-            </w:r>
-            <w:proofErr w:type="spellEnd"/>
+              <w:t>Guillermo Guzman</w:t>
+            </w:r>
           </w:p>
         </w:tc>
       </w:tr>
@@ -3074,7 +2937,7 @@
     </w:p>
     <w:p>
       <w:pPr>
-        <w:ind w:left="700"/>
+        <w:ind w:left="567"/>
       </w:pPr>
       <w:r>
         <w:t>Relación de personas involucradas en el desarrollo del sistema, con información de contacto.</w:t>
@@ -3092,8 +2955,8 @@
           <w:szCs w:val="34"/>
         </w:rPr>
       </w:pPr>
-      <w:bookmarkStart w:id="7" w:name="_c3yomdx2uf2x"/>
-      <w:bookmarkEnd w:id="7"/>
+      <w:bookmarkStart w:id="6" w:name="_c3yomdx2uf2x"/>
+      <w:bookmarkEnd w:id="6"/>
       <w:r>
         <w:rPr>
           <w:b/>
@@ -3105,38 +2968,30 @@
     </w:p>
     <w:p>
       <w:pPr>
-        <w:ind w:left="600"/>
-      </w:pPr>
-      <w:r>
+        <w:ind w:left="567"/>
+      </w:pPr>
+      <w:r>
+        <w:lastRenderedPageBreak/>
         <w:t>Definición de todos los términos, abreviaturas y acrónimos necesarios para interpretar apropiadamente este documento. En ella se pueden indicar referencias a uno o más apéndices, o a otros documentos.</w:t>
       </w:r>
     </w:p>
     <w:p>
       <w:pPr>
-        <w:ind w:left="600"/>
+        <w:ind w:left="567"/>
         <w:rPr>
           <w:color w:val="E36C0A" w:themeColor="accent6" w:themeShade="BF"/>
         </w:rPr>
       </w:pPr>
-      <w:proofErr w:type="spellStart"/>
       <w:r>
         <w:rPr>
           <w:color w:val="E36C0A" w:themeColor="accent6" w:themeShade="BF"/>
         </w:rPr>
-        <w:lastRenderedPageBreak/>
-        <w:t>Tester</w:t>
-      </w:r>
-      <w:proofErr w:type="spellEnd"/>
-      <w:r>
-        <w:rPr>
-          <w:color w:val="E36C0A" w:themeColor="accent6" w:themeShade="BF"/>
-        </w:rPr>
-        <w:t>: Usuario que realiza pruebas sobre el sistema para brindar informes sobre errores o solucionar.</w:t>
-      </w:r>
-    </w:p>
-    <w:p>
-      <w:pPr>
-        <w:ind w:left="600"/>
+        <w:t>Tester: Usuario que realiza pruebas sobre el sistema para brindar informes sobre errores o solucionar.</w:t>
+      </w:r>
+    </w:p>
+    <w:p>
+      <w:pPr>
+        <w:ind w:left="567"/>
         <w:rPr>
           <w:color w:val="E36C0A" w:themeColor="accent6" w:themeShade="BF"/>
         </w:rPr>
@@ -3188,8 +3043,8 @@
           <w:szCs w:val="34"/>
         </w:rPr>
       </w:pPr>
-      <w:bookmarkStart w:id="8" w:name="_6sz7vujt8h10"/>
-      <w:bookmarkEnd w:id="8"/>
+      <w:bookmarkStart w:id="7" w:name="_6sz7vujt8h10"/>
+      <w:bookmarkEnd w:id="7"/>
       <w:r>
         <w:rPr>
           <w:b/>
@@ -3433,7 +3288,7 @@
     </w:tbl>
     <w:p>
       <w:pPr>
-        <w:ind w:left="700"/>
+        <w:ind w:left="567"/>
       </w:pPr>
       <w:hyperlink r:id="rId9">
         <w:r>
@@ -3461,8 +3316,8 @@
           <w:szCs w:val="34"/>
         </w:rPr>
       </w:pPr>
-      <w:bookmarkStart w:id="9" w:name="_8x2fpdc37235"/>
-      <w:bookmarkEnd w:id="9"/>
+      <w:bookmarkStart w:id="8" w:name="_8x2fpdc37235"/>
+      <w:bookmarkEnd w:id="8"/>
       <w:r>
         <w:rPr>
           <w:b/>
@@ -3500,8 +3355,8 @@
           <w:szCs w:val="46"/>
         </w:rPr>
       </w:pPr>
-      <w:bookmarkStart w:id="10" w:name="_njbrk2b23g31"/>
-      <w:bookmarkEnd w:id="10"/>
+      <w:bookmarkStart w:id="9" w:name="_njbrk2b23g31"/>
+      <w:bookmarkEnd w:id="9"/>
       <w:r>
         <w:rPr>
           <w:b/>
@@ -3547,8 +3402,8 @@
           <w:szCs w:val="34"/>
         </w:rPr>
       </w:pPr>
-      <w:bookmarkStart w:id="11" w:name="_45b5zenptyy1"/>
-      <w:bookmarkEnd w:id="11"/>
+      <w:bookmarkStart w:id="10" w:name="_45b5zenptyy1"/>
+      <w:bookmarkEnd w:id="10"/>
       <w:r>
         <w:rPr>
           <w:b/>
@@ -3562,6 +3417,7 @@
       <w:pPr>
         <w:pStyle w:val="NormalWeb"/>
         <w:spacing w:beforeAutospacing="0" w:afterAutospacing="0"/>
+        <w:ind w:left="567"/>
         <w:rPr>
           <w:rFonts w:ascii="Arial" w:eastAsia="Arial" w:hAnsi="Arial" w:cs="Arial"/>
           <w:color w:val="E36C0A" w:themeColor="accent6" w:themeShade="BF"/>
@@ -3569,8 +3425,8 @@
           <w:szCs w:val="22"/>
         </w:rPr>
       </w:pPr>
-      <w:bookmarkStart w:id="12" w:name="_26101hmtcxu"/>
-      <w:bookmarkEnd w:id="12"/>
+      <w:bookmarkStart w:id="11" w:name="_26101hmtcxu"/>
+      <w:bookmarkEnd w:id="11"/>
       <w:r>
         <w:rPr>
           <w:rFonts w:ascii="Arial" w:eastAsia="Arial" w:hAnsi="Arial" w:cs="Arial"/>
@@ -3599,39 +3455,36 @@
           <w:sz w:val="34"/>
           <w:szCs w:val="34"/>
         </w:rPr>
+        <w:lastRenderedPageBreak/>
         <w:t>2.2          Funcionalidad del producto</w:t>
       </w:r>
     </w:p>
     <w:p>
       <w:pPr>
-        <w:ind w:left="600"/>
+        <w:ind w:left="567"/>
       </w:pPr>
       <w:r>
         <w:rPr>
           <w:color w:val="E36C0A" w:themeColor="accent6" w:themeShade="BF"/>
         </w:rPr>
-        <w:lastRenderedPageBreak/>
-        <w:t xml:space="preserve">Durante el transcurso de la realización de este documento, se ha estado especificando todas las funciones del producto en la documentación de los casos de uso. (Ver anexo </w:t>
-      </w:r>
-      <w:hyperlink r:id="rId10" w:anchor="heading=h.3fwokq0" w:history="1">
-        <w:r>
-          <w:rPr>
-            <w:rStyle w:val="EnlacedeInternet"/>
-            <w:color w:val="E36C0A" w:themeColor="accent6" w:themeShade="BF"/>
-          </w:rPr>
-          <w:t>Casos de Uso.docx</w:t>
-        </w:r>
-      </w:hyperlink>
+        <w:t xml:space="preserve">Durante el transcurso de la realización de este documento, se ha estado especificando todas las funciones del producto en la documentación de los casos de uso. (Ver </w:t>
+      </w:r>
       <w:r>
         <w:rPr>
           <w:color w:val="E36C0A" w:themeColor="accent6" w:themeShade="BF"/>
         </w:rPr>
+        <w:t>Tema 4</w:t>
+      </w:r>
+      <w:r>
+        <w:rPr>
+          <w:color w:val="E36C0A" w:themeColor="accent6" w:themeShade="BF"/>
+        </w:rPr>
         <w:t>).</w:t>
       </w:r>
     </w:p>
     <w:p>
       <w:pPr>
-        <w:ind w:left="600"/>
+        <w:ind w:left="567"/>
         <w:rPr>
           <w:color w:val="E36C0A" w:themeColor="accent6" w:themeShade="BF"/>
         </w:rPr>
@@ -3645,12 +3498,12 @@
     </w:p>
     <w:p>
       <w:pPr>
-        <w:ind w:left="600"/>
-      </w:pPr>
-    </w:p>
-    <w:p>
-      <w:pPr>
-        <w:ind w:left="600"/>
+        <w:ind w:left="567"/>
+      </w:pPr>
+    </w:p>
+    <w:p>
+      <w:pPr>
+        <w:ind w:left="567"/>
       </w:pPr>
       <w:r>
         <w:t>En ocasiones la información de esta sección puede tomarse de un documento de especificación del sistema de mayor nivel (ej. Requisitos del sistema).</w:t>
@@ -3658,23 +3511,20 @@
     </w:p>
     <w:p>
       <w:pPr>
-        <w:ind w:left="600"/>
-      </w:pPr>
-      <w:r>
-        <w:t xml:space="preserve">Las funcionalidades deben estar organizadas de manera que el cliente o cualquier interlocutor </w:t>
-      </w:r>
-      <w:proofErr w:type="gramStart"/>
-      <w:r>
-        <w:t>pueda</w:t>
-      </w:r>
-      <w:proofErr w:type="gramEnd"/>
-      <w:r>
-        <w:t xml:space="preserve"> entenderlo perfectamente. Para ello se pueden utilizar métodos textuales o gráficos.</w:t>
-      </w:r>
-    </w:p>
-    <w:p>
-      <w:pPr>
-        <w:ind w:left="20"/>
+        <w:ind w:left="567"/>
+      </w:pPr>
+      <w:r>
+        <w:t>Las funcionalidades deben estar organizadas de manera que el cliente o cualquier interlocutor pue</w:t>
+      </w:r>
+      <w:bookmarkStart w:id="12" w:name="_GoBack"/>
+      <w:bookmarkEnd w:id="12"/>
+      <w:r>
+        <w:t>da entenderlo perfectamente. Para ello se pueden utilizar métodos textuales o gráficos.</w:t>
+      </w:r>
+    </w:p>
+    <w:p>
+      <w:pPr>
+        <w:ind w:left="567"/>
         <w:jc w:val="both"/>
       </w:pPr>
       <w:r>
@@ -3683,7 +3533,7 @@
     </w:p>
     <w:p>
       <w:pPr>
-        <w:ind w:left="20"/>
+        <w:ind w:left="567"/>
         <w:jc w:val="both"/>
       </w:pPr>
       <w:r>
@@ -3985,11 +3835,8 @@
         <w:ind w:left="600"/>
       </w:pPr>
       <w:r>
-        <w:t xml:space="preserve">Descripción de aquellos factores que, si cambian, pueden afectar a los requisitos. Por ejemplo una asunción puede ser que determinado sistema operativo está disponible para </w:t>
-      </w:r>
-      <w:r>
         <w:lastRenderedPageBreak/>
-        <w:t>el hardware requerido. De hecho, si el sistema operativo no estuviera disponible, la SRS debería modificarse.</w:t>
+        <w:t>Descripción de aquellos factores que, si cambian, pueden afectar a los requisitos. Por ejemplo una asunción puede ser que determinado sistema operativo está disponible para el hardware requerido. De hecho, si el sistema operativo no estuviera disponible, la SRS debería modificarse.</w:t>
       </w:r>
     </w:p>
     <w:p>
@@ -4438,13 +4285,8 @@
       <w:pPr>
         <w:ind w:left="360"/>
       </w:pPr>
-      <w:proofErr w:type="gramStart"/>
-      <w:r>
-        <w:t>y</w:t>
-      </w:r>
-      <w:proofErr w:type="gramEnd"/>
-      <w:r>
-        <w:t xml:space="preserve"> realizar la descripción del requisito</w:t>
+      <w:r>
+        <w:t>y realizar la descripción del requisito</w:t>
       </w:r>
     </w:p>
     <w:p>
@@ -4483,6 +4325,7 @@
           <w:sz w:val="34"/>
           <w:szCs w:val="34"/>
         </w:rPr>
+        <w:lastRenderedPageBreak/>
         <w:t>3.1          Requisitos comunes de los interfaces</w:t>
       </w:r>
     </w:p>
@@ -4491,7 +4334,6 @@
         <w:ind w:firstLine="600"/>
       </w:pPr>
       <w:r>
-        <w:lastRenderedPageBreak/>
         <w:t>Descripción detallada de todas las entradas y salidas del sistema de software.</w:t>
       </w:r>
     </w:p>
@@ -4666,15 +4508,7 @@
         <w:ind w:left="1200"/>
       </w:pPr>
       <w:r>
-        <w:t xml:space="preserve">Describir los requisitos del interfaces de comunicación si hay comunicaciones con otros sistemas y cuáles son </w:t>
-      </w:r>
-      <w:proofErr w:type="gramStart"/>
-      <w:r>
-        <w:t>las</w:t>
-      </w:r>
-      <w:proofErr w:type="gramEnd"/>
-      <w:r>
-        <w:t xml:space="preserve"> protocolos de comunicación.</w:t>
+        <w:t>Describir los requisitos del interfaces de comunicación si hay comunicaciones con otros sistemas y cuáles son las protocolos de comunicación.</w:t>
       </w:r>
     </w:p>
     <w:p>
@@ -4733,77 +4567,180 @@
     <w:p>
       <w:pPr>
         <w:spacing w:line="259" w:lineRule="auto"/>
+        <w:ind w:left="567"/>
         <w:contextualSpacing/>
       </w:pPr>
       <w:r>
         <w:rPr>
           <w:color w:val="00000A"/>
         </w:rPr>
-        <w:t>RF01 - El sistema debe permitir registrar un usuario.</w:t>
+        <w:t xml:space="preserve">RF01 - </w:t>
+      </w:r>
+      <w:r>
+        <w:rPr>
+          <w:strike/>
+          <w:color w:val="00000A"/>
+        </w:rPr>
+        <w:t>El sistema debe permitir registrar un usuario.</w:t>
+      </w:r>
+      <w:r>
+        <w:rPr>
+          <w:color w:val="00000A"/>
+        </w:rPr>
+        <w:t xml:space="preserve"> </w:t>
+      </w:r>
+      <w:r>
+        <w:rPr>
+          <w:color w:val="E36C0A" w:themeColor="accent6" w:themeShade="BF"/>
+        </w:rPr>
+        <w:t>El usuario podrá registrarse en el sistema.</w:t>
       </w:r>
     </w:p>
     <w:p>
       <w:pPr>
         <w:spacing w:line="259" w:lineRule="auto"/>
+        <w:ind w:left="567"/>
         <w:contextualSpacing/>
       </w:pPr>
       <w:r>
         <w:rPr>
           <w:color w:val="00000A"/>
         </w:rPr>
-        <w:t>RF02 - El sistema debe validar si un usuario ya se encuentra registrado.</w:t>
+        <w:t xml:space="preserve">RF02 - </w:t>
+      </w:r>
+      <w:r>
+        <w:rPr>
+          <w:strike/>
+          <w:color w:val="00000A"/>
+        </w:rPr>
+        <w:t>El sistema debe validar si un usuario ya se encuentra registrado.</w:t>
+      </w:r>
+      <w:r>
+        <w:rPr>
+          <w:color w:val="00000A"/>
+        </w:rPr>
+        <w:t xml:space="preserve"> </w:t>
+      </w:r>
+      <w:r>
+        <w:rPr>
+          <w:color w:val="E36C0A" w:themeColor="accent6" w:themeShade="BF"/>
+        </w:rPr>
+        <w:t>El usuario será validado en el sistema.</w:t>
       </w:r>
     </w:p>
     <w:p>
       <w:pPr>
         <w:spacing w:line="259" w:lineRule="auto"/>
+        <w:ind w:left="567"/>
         <w:contextualSpacing/>
+        <w:rPr>
+          <w:color w:val="E36C0A" w:themeColor="accent6" w:themeShade="BF"/>
+        </w:rPr>
       </w:pPr>
       <w:r>
         <w:rPr>
           <w:color w:val="00000A"/>
         </w:rPr>
-        <w:t xml:space="preserve">RF03 - El sistema debe permitir realizar la </w:t>
-      </w:r>
-      <w:r>
-        <w:rPr>
+        <w:t xml:space="preserve">RF03 - </w:t>
+      </w:r>
+      <w:r>
+        <w:rPr>
+          <w:strike/>
           <w:color w:val="00000A"/>
         </w:rPr>
+        <w:t xml:space="preserve">El sistema debe permitir realizar la </w:t>
+      </w:r>
+      <w:r>
+        <w:rPr>
+          <w:strike/>
+          <w:color w:val="00000A"/>
+        </w:rPr>
         <w:t>modificación</w:t>
       </w:r>
       <w:r>
         <w:rPr>
+          <w:strike/>
           <w:color w:val="00000A"/>
         </w:rPr>
         <w:t xml:space="preserve"> de la contraseña y datos </w:t>
       </w:r>
       <w:r>
         <w:rPr>
+          <w:strike/>
           <w:color w:val="00000A"/>
         </w:rPr>
         <w:tab/>
         <w:t>personales si ya se encuentra registrado.</w:t>
       </w:r>
+      <w:r>
+        <w:rPr>
+          <w:color w:val="00000A"/>
+        </w:rPr>
+        <w:t xml:space="preserve"> </w:t>
+      </w:r>
+      <w:r>
+        <w:rPr>
+          <w:color w:val="E36C0A" w:themeColor="accent6" w:themeShade="BF"/>
+        </w:rPr>
+        <w:t xml:space="preserve">El usuario podrá </w:t>
+      </w:r>
+      <w:r>
+        <w:rPr>
+          <w:color w:val="E36C0A" w:themeColor="accent6" w:themeShade="BF"/>
+        </w:rPr>
+        <w:t>gestionar su clave</w:t>
+      </w:r>
+      <w:r>
+        <w:rPr>
+          <w:color w:val="E36C0A" w:themeColor="accent6" w:themeShade="BF"/>
+        </w:rPr>
+        <w:t xml:space="preserve"> de acceso y datos personales.</w:t>
+      </w:r>
     </w:p>
     <w:p>
       <w:pPr>
         <w:spacing w:line="259" w:lineRule="auto"/>
+        <w:ind w:left="567"/>
         <w:contextualSpacing/>
       </w:pPr>
       <w:r>
         <w:rPr>
           <w:color w:val="00000A"/>
         </w:rPr>
-        <w:t>RF04 - El sistema debe permitir a un usuario autenticarse en el sistema.</w:t>
+        <w:t xml:space="preserve">RF04 - </w:t>
+      </w:r>
+      <w:r>
+        <w:rPr>
+          <w:strike/>
+          <w:color w:val="00000A"/>
+        </w:rPr>
+        <w:t>El sistema debe permitir a un usuario autenticarse en el sistema.</w:t>
+      </w:r>
+      <w:r>
+        <w:rPr>
+          <w:color w:val="00000A"/>
+        </w:rPr>
+        <w:t xml:space="preserve"> </w:t>
+      </w:r>
+      <w:r>
+        <w:rPr>
+          <w:color w:val="E36C0A" w:themeColor="accent6" w:themeShade="BF"/>
+        </w:rPr>
+        <w:t>El usuario podrá autenticarse en el sistema.</w:t>
       </w:r>
     </w:p>
     <w:p>
       <w:pPr>
         <w:spacing w:line="259" w:lineRule="auto"/>
+        <w:ind w:left="567"/>
         <w:contextualSpacing/>
-      </w:pPr>
-      <w:r>
-        <w:rPr>
+        <w:rPr>
+          <w:strike/>
+        </w:rPr>
+      </w:pPr>
+      <w:r>
+        <w:rPr>
+          <w:strike/>
           <w:color w:val="00000A"/>
         </w:rPr>
         <w:t>RF05 - El sistema debe permitir a un usuario acceder a su cuenta.</w:t>
@@ -4812,34 +4749,68 @@
     <w:p>
       <w:pPr>
         <w:spacing w:line="259" w:lineRule="auto"/>
+        <w:ind w:left="567"/>
         <w:contextualSpacing/>
       </w:pPr>
       <w:r>
         <w:rPr>
           <w:color w:val="00000A"/>
         </w:rPr>
-        <w:t>RF06 - El usuario podrá seleccionar los productos de un listado proporcionado por el sistema.</w:t>
+        <w:t xml:space="preserve">RF06 - </w:t>
+      </w:r>
+      <w:r>
+        <w:rPr>
+          <w:strike/>
+          <w:color w:val="00000A"/>
+        </w:rPr>
+        <w:t>El usuario podrá seleccionar los productos de un listado proporcionado por el sistema.</w:t>
+      </w:r>
+      <w:r>
+        <w:rPr>
+          <w:color w:val="00000A"/>
+        </w:rPr>
+        <w:t xml:space="preserve"> </w:t>
+      </w:r>
+      <w:r>
+        <w:rPr>
+          <w:color w:val="E36C0A" w:themeColor="accent6" w:themeShade="BF"/>
+        </w:rPr>
+        <w:t>El sistema permitirá la selección de productos desde un listado.</w:t>
       </w:r>
     </w:p>
     <w:p>
       <w:pPr>
         <w:spacing w:line="259" w:lineRule="auto"/>
+        <w:ind w:left="567"/>
         <w:contextualSpacing/>
+        <w:rPr>
+          <w:color w:val="E36C0A" w:themeColor="accent6" w:themeShade="BF"/>
+        </w:rPr>
       </w:pPr>
       <w:r>
         <w:rPr>
           <w:color w:val="00000A"/>
         </w:rPr>
-        <w:t xml:space="preserve">RF07 - El sistema determinará la </w:t>
-      </w:r>
-      <w:r>
-        <w:rPr>
+        <w:lastRenderedPageBreak/>
+        <w:t xml:space="preserve">RF07 - </w:t>
+      </w:r>
+      <w:r>
+        <w:rPr>
+          <w:strike/>
           <w:color w:val="00000A"/>
         </w:rPr>
+        <w:t xml:space="preserve">El sistema determinará la </w:t>
+      </w:r>
+      <w:r>
+        <w:rPr>
+          <w:strike/>
+          <w:color w:val="00000A"/>
+        </w:rPr>
         <w:t>ubicación</w:t>
       </w:r>
       <w:r>
         <w:rPr>
+          <w:strike/>
           <w:color w:val="00000A"/>
         </w:rPr>
         <w:t xml:space="preserve"> del dispositivo </w:t>
@@ -4862,22 +4833,44 @@
         </w:rPr>
         <w:t>.</w:t>
       </w:r>
+      <w:r>
+        <w:rPr>
+          <w:color w:val="F04E4D"/>
+        </w:rPr>
+        <w:t xml:space="preserve"> </w:t>
+      </w:r>
+      <w:r>
+        <w:rPr>
+          <w:color w:val="E36C0A" w:themeColor="accent6" w:themeShade="BF"/>
+        </w:rPr>
+        <w:t xml:space="preserve">El usuario visualizara su ubicación mediante un sistema de posicionamiento global. </w:t>
+      </w:r>
     </w:p>
     <w:p>
       <w:pPr>
         <w:spacing w:line="259" w:lineRule="auto"/>
+        <w:ind w:left="567"/>
         <w:contextualSpacing/>
-      </w:pPr>
-      <w:r>
         <w:rPr>
           <w:color w:val="00000A"/>
         </w:rPr>
-        <w:t xml:space="preserve">RF08 - El usuario determinará el radio de </w:t>
-      </w:r>
+      </w:pPr>
       <w:r>
         <w:rPr>
           <w:color w:val="00000A"/>
         </w:rPr>
+        <w:t xml:space="preserve">RF08 - </w:t>
+      </w:r>
+      <w:r>
+        <w:rPr>
+          <w:color w:val="00000A"/>
+        </w:rPr>
+        <w:t xml:space="preserve">El usuario determinará el radio de </w:t>
+      </w:r>
+      <w:r>
+        <w:rPr>
+          <w:color w:val="00000A"/>
+        </w:rPr>
         <w:t>búsqueda</w:t>
       </w:r>
       <w:r>
@@ -4890,46 +4883,92 @@
     <w:p>
       <w:pPr>
         <w:spacing w:line="259" w:lineRule="auto"/>
+        <w:ind w:left="567"/>
         <w:contextualSpacing/>
-      </w:pPr>
-      <w:r>
         <w:rPr>
           <w:color w:val="00000A"/>
         </w:rPr>
-        <w:t xml:space="preserve">RF09 - El sistema informara los supermercados incluidos en el radio de </w:t>
-      </w:r>
+      </w:pPr>
       <w:r>
         <w:rPr>
           <w:color w:val="00000A"/>
         </w:rPr>
+        <w:t xml:space="preserve">RF09 - </w:t>
+      </w:r>
+      <w:r>
+        <w:rPr>
+          <w:strike/>
+          <w:color w:val="00000A"/>
+        </w:rPr>
+        <w:t xml:space="preserve">El sistema informara los supermercados incluidos en el radio de </w:t>
+      </w:r>
+      <w:r>
+        <w:rPr>
+          <w:strike/>
+          <w:color w:val="00000A"/>
+        </w:rPr>
         <w:t>búsqueda</w:t>
       </w:r>
       <w:r>
         <w:rPr>
           <w:color w:val="00000A"/>
         </w:rPr>
-        <w:t xml:space="preserve">  </w:t>
+        <w:t xml:space="preserve">. </w:t>
+      </w:r>
+      <w:r>
+        <w:rPr>
+          <w:color w:val="E36C0A" w:themeColor="accent6" w:themeShade="BF"/>
+        </w:rPr>
+        <w:t xml:space="preserve">El usuario será informado de los </w:t>
+      </w:r>
+      <w:r>
+        <w:rPr>
+          <w:color w:val="E36C0A" w:themeColor="accent6" w:themeShade="BF"/>
+        </w:rPr>
+        <w:t>supermercados</w:t>
+      </w:r>
+      <w:r>
+        <w:rPr>
+          <w:color w:val="E36C0A" w:themeColor="accent6" w:themeShade="BF"/>
+        </w:rPr>
+        <w:t xml:space="preserve"> en el radio indicado.</w:t>
       </w:r>
     </w:p>
     <w:p>
       <w:pPr>
         <w:spacing w:line="259" w:lineRule="auto"/>
+        <w:ind w:left="567"/>
         <w:contextualSpacing/>
-      </w:pPr>
-      <w:r>
         <w:rPr>
           <w:color w:val="00000A"/>
         </w:rPr>
-        <w:t>RF10 - El usuario podrá filtrar la búsqueda de los de supermercados informados.</w:t>
+      </w:pPr>
+      <w:r>
+        <w:rPr>
+          <w:color w:val="00000A"/>
+        </w:rPr>
+        <w:t xml:space="preserve">RF10 - </w:t>
+      </w:r>
+      <w:r>
+        <w:rPr>
+          <w:strike/>
+          <w:color w:val="00000A"/>
+        </w:rPr>
+        <w:t>El usuario podrá filtrar la búsqueda de los de supermercados informados.</w:t>
       </w:r>
     </w:p>
     <w:p>
       <w:pPr>
         <w:spacing w:line="259" w:lineRule="auto"/>
+        <w:ind w:left="567"/>
         <w:contextualSpacing/>
-      </w:pPr>
-      <w:r>
-        <w:rPr>
+        <w:rPr>
+          <w:strike/>
+        </w:rPr>
+      </w:pPr>
+      <w:r>
+        <w:rPr>
+          <w:strike/>
           <w:color w:val="00000A"/>
         </w:rPr>
         <w:t>RF11 - El sistema realizará una comparativa de los precios del listado generado por el usuario.</w:t>
@@ -4938,64 +4977,159 @@
     <w:p>
       <w:pPr>
         <w:spacing w:line="259" w:lineRule="auto"/>
+        <w:ind w:left="567"/>
         <w:contextualSpacing/>
       </w:pPr>
       <w:r>
         <w:rPr>
           <w:color w:val="00000A"/>
         </w:rPr>
-        <w:lastRenderedPageBreak/>
-        <w:t xml:space="preserve">RF11 - El sistema informara el supermercado que tiene el listado con los precios </w:t>
-      </w:r>
-      <w:proofErr w:type="spellStart"/>
-      <w:proofErr w:type="gramStart"/>
-      <w:r>
-        <w:rPr>
+        <w:t xml:space="preserve">RF11 - </w:t>
+      </w:r>
+      <w:r>
+        <w:rPr>
+          <w:strike/>
           <w:color w:val="00000A"/>
         </w:rPr>
-        <w:t>mas</w:t>
-      </w:r>
-      <w:proofErr w:type="spellEnd"/>
-      <w:proofErr w:type="gramEnd"/>
-      <w:r>
-        <w:rPr>
+        <w:t xml:space="preserve">El sistema informara el supermercado que tiene el listado con los precios </w:t>
+      </w:r>
+      <w:r>
+        <w:rPr>
+          <w:strike/>
           <w:color w:val="00000A"/>
         </w:rPr>
+        <w:t>más</w:t>
+      </w:r>
+      <w:r>
+        <w:rPr>
+          <w:strike/>
+          <w:color w:val="00000A"/>
+        </w:rPr>
         <w:t xml:space="preserve"> </w:t>
       </w:r>
       <w:r>
         <w:rPr>
+          <w:strike/>
           <w:color w:val="00000A"/>
         </w:rPr>
         <w:t>económicos.</w:t>
       </w:r>
+      <w:r>
+        <w:rPr>
+          <w:color w:val="00000A"/>
+        </w:rPr>
+        <w:t xml:space="preserve"> </w:t>
+      </w:r>
+      <w:r>
+        <w:rPr>
+          <w:color w:val="E36C0A" w:themeColor="accent6" w:themeShade="BF"/>
+        </w:rPr>
+        <w:t xml:space="preserve">El usuario recibirá el listado generado con los precios </w:t>
+      </w:r>
+      <w:r>
+        <w:rPr>
+          <w:color w:val="E36C0A" w:themeColor="accent6" w:themeShade="BF"/>
+        </w:rPr>
+        <w:t>más</w:t>
+      </w:r>
+      <w:r>
+        <w:rPr>
+          <w:color w:val="E36C0A" w:themeColor="accent6" w:themeShade="BF"/>
+        </w:rPr>
+        <w:t xml:space="preserve"> económicos.</w:t>
+      </w:r>
     </w:p>
     <w:p>
       <w:pPr>
         <w:spacing w:line="259" w:lineRule="auto"/>
+        <w:ind w:left="567"/>
         <w:contextualSpacing/>
+        <w:rPr>
+          <w:color w:val="E36C0A" w:themeColor="accent6" w:themeShade="BF"/>
+        </w:rPr>
       </w:pPr>
       <w:r>
         <w:rPr>
           <w:color w:val="00000A"/>
         </w:rPr>
-        <w:t>RF12 - El sistema debe permitir guardar el resultado de la búsqueda realizada por el usuario</w:t>
+        <w:t xml:space="preserve">RF12 - </w:t>
+      </w:r>
+      <w:r>
+        <w:rPr>
+          <w:strike/>
+          <w:color w:val="00000A"/>
+        </w:rPr>
+        <w:t>El sistema debe permitir guardar el resultado de la búsqueda realizada por el usuario</w:t>
+      </w:r>
+      <w:r>
+        <w:rPr>
+          <w:strike/>
+          <w:color w:val="00000A"/>
+        </w:rPr>
+        <w:t>.</w:t>
+      </w:r>
+      <w:r>
+        <w:rPr>
+          <w:color w:val="00000A"/>
+        </w:rPr>
+        <w:t xml:space="preserve"> </w:t>
+      </w:r>
+      <w:r>
+        <w:rPr>
+          <w:color w:val="E36C0A" w:themeColor="accent6" w:themeShade="BF"/>
+        </w:rPr>
+        <w:t>El usuario podrá guardar la búsqueda realizada.</w:t>
       </w:r>
     </w:p>
     <w:p>
       <w:pPr>
         <w:spacing w:line="259" w:lineRule="auto"/>
+        <w:ind w:left="567"/>
         <w:contextualSpacing/>
       </w:pPr>
       <w:r>
         <w:rPr>
           <w:color w:val="00000A"/>
         </w:rPr>
-        <w:t>RF13 - El sistema debe permitir a un usuario consultar búsquedas realizadas con anterioridad.</w:t>
-      </w:r>
-    </w:p>
-    <w:p>
-      <w:r>
+        <w:t xml:space="preserve">RF13 - </w:t>
+      </w:r>
+      <w:r>
+        <w:rPr>
+          <w:strike/>
+          <w:color w:val="00000A"/>
+        </w:rPr>
+        <w:t>El sistema debe permitir a un usuario consultar búsquedas realizadas con anterioridad.</w:t>
+      </w:r>
+      <w:r>
+        <w:rPr>
+          <w:color w:val="00000A"/>
+        </w:rPr>
+        <w:t xml:space="preserve"> </w:t>
+      </w:r>
+      <w:r>
+        <w:rPr>
+          <w:color w:val="E36C0A" w:themeColor="accent6" w:themeShade="BF"/>
+        </w:rPr>
+        <w:t>El usuario</w:t>
+      </w:r>
+      <w:r>
+        <w:rPr>
+          <w:color w:val="E36C0A" w:themeColor="accent6" w:themeShade="BF"/>
+        </w:rPr>
+        <w:t xml:space="preserve"> podrá consultar búsquedas realizadas con anterioridad.</w:t>
+      </w:r>
+    </w:p>
+    <w:p>
+      <w:pPr>
+        <w:ind w:left="567"/>
+        <w:rPr>
+          <w:strike/>
+        </w:rPr>
+      </w:pPr>
+      <w:r>
+        <w:rPr>
+          <w:strike/>
+        </w:rPr>
         <w:t>RF14 – El sistema deberá actualizar diariamente el listado de productos y precios.</w:t>
       </w:r>
     </w:p>
@@ -5197,15 +5331,7 @@
         <w:ind w:left="1920" w:hanging="360"/>
       </w:pPr>
       <w:r>
-        <w:t>§  Registro de ficheros con “</w:t>
-      </w:r>
-      <w:proofErr w:type="spellStart"/>
-      <w:r>
-        <w:t>logs</w:t>
-      </w:r>
-      <w:proofErr w:type="spellEnd"/>
-      <w:r>
-        <w:t>” de actividad.</w:t>
+        <w:t>§  Registro de ficheros con “logs” de actividad.</w:t>
       </w:r>
     </w:p>
     <w:p>
@@ -5262,6 +5388,7 @@
         <w:ind w:left="1200"/>
       </w:pPr>
       <w:r>
+        <w:lastRenderedPageBreak/>
         <w:t>Especificación de los factores de fiabilidad necesaria del sistema. Esto se expresa generalmente como el tiempo entre los incidentes permisibles, o el total de incidentes permisible.</w:t>
       </w:r>
     </w:p>
@@ -5295,6 +5422,14 @@
         <w:ind w:left="1200"/>
       </w:pPr>
       <w:r>
+        <w:t>El sistema presentara una disponibilidad del 9</w:t>
+      </w:r>
+    </w:p>
+    <w:p>
+      <w:pPr>
+        <w:ind w:left="1200"/>
+      </w:pPr>
+      <w:r>
         <w:t>Especificación de los factores de disponibilidad final exigidos al sistema. Normalmente expresados en % de tiempo en los que el software tiene que mostrar disponibilidad.</w:t>
       </w:r>
     </w:p>
@@ -5328,7 +5463,6 @@
         <w:ind w:left="1200"/>
       </w:pPr>
       <w:r>
-        <w:lastRenderedPageBreak/>
         <w:t>Identificación del tipo de mantenimiento necesario del sistema.</w:t>
       </w:r>
     </w:p>
@@ -5351,15 +5485,7 @@
         <w:t>cuándo</w:t>
       </w:r>
       <w:r>
-        <w:t xml:space="preserve"> debe realizarse las tareas de mantenimiento. Por ejemplo, generación de estadísticas de </w:t>
-      </w:r>
-      <w:proofErr w:type="gramStart"/>
-      <w:r>
-        <w:t>acceso semanales y mensuales</w:t>
-      </w:r>
-      <w:proofErr w:type="gramEnd"/>
-      <w:r>
-        <w:t>.</w:t>
+        <w:t xml:space="preserve"> debe realizarse las tareas de mantenimiento. Por ejemplo, generación de estadísticas de acceso semanales y mensuales.</w:t>
       </w:r>
     </w:p>
     <w:p>
@@ -5609,7 +5735,7 @@
                     </pic:cNvPicPr>
                   </pic:nvPicPr>
                   <pic:blipFill>
-                    <a:blip r:embed="rId11"/>
+                    <a:blip r:embed="rId10"/>
                     <a:stretch>
                       <a:fillRect/>
                     </a:stretch>
@@ -5650,16 +5776,14 @@
         </w:rPr>
         <w:t xml:space="preserve">4.1 </w:t>
       </w:r>
-      <w:proofErr w:type="spellStart"/>
       <w:r>
         <w:rPr>
           <w:b/>
           <w:sz w:val="34"/>
           <w:szCs w:val="34"/>
         </w:rPr>
-        <w:t>Descripcion</w:t>
-      </w:r>
-      <w:proofErr w:type="spellEnd"/>
+        <w:t>Descripción</w:t>
+      </w:r>
       <w:r>
         <w:rPr>
           <w:b/>
@@ -5881,39 +6005,24 @@
             <w:pPr>
               <w:cnfStyle w:val="000000000000" w:firstRow="0" w:lastRow="0" w:firstColumn="0" w:lastColumn="0" w:oddVBand="0" w:evenVBand="0" w:oddHBand="0" w:evenHBand="0" w:firstRowFirstColumn="0" w:firstRowLastColumn="0" w:lastRowFirstColumn="0" w:lastRowLastColumn="0"/>
             </w:pPr>
-            <w:proofErr w:type="spellStart"/>
-            <w:r>
-              <w:t>Taborda</w:t>
-            </w:r>
-            <w:proofErr w:type="spellEnd"/>
-            <w:r>
-              <w:t xml:space="preserve"> Cristian</w:t>
+            <w:r>
+              <w:t>Taborda Cristian</w:t>
             </w:r>
           </w:p>
           <w:p>
             <w:pPr>
               <w:cnfStyle w:val="000000000000" w:firstRow="0" w:lastRow="0" w:firstColumn="0" w:lastColumn="0" w:oddVBand="0" w:evenVBand="0" w:oddHBand="0" w:evenHBand="0" w:firstRowFirstColumn="0" w:firstRowLastColumn="0" w:lastRowFirstColumn="0" w:lastRowLastColumn="0"/>
             </w:pPr>
-            <w:proofErr w:type="spellStart"/>
-            <w:r>
-              <w:t>Peremateu</w:t>
-            </w:r>
-            <w:proofErr w:type="spellEnd"/>
-            <w:r>
-              <w:t xml:space="preserve"> Brian</w:t>
+            <w:r>
+              <w:t>Peremateu Brian</w:t>
             </w:r>
           </w:p>
           <w:p>
             <w:pPr>
               <w:cnfStyle w:val="000000000000" w:firstRow="0" w:lastRow="0" w:firstColumn="0" w:lastColumn="0" w:oddVBand="0" w:evenVBand="0" w:oddHBand="0" w:evenHBand="0" w:firstRowFirstColumn="0" w:firstRowLastColumn="0" w:lastRowFirstColumn="0" w:lastRowLastColumn="0"/>
             </w:pPr>
-            <w:proofErr w:type="spellStart"/>
-            <w:r>
-              <w:t>Tulino</w:t>
-            </w:r>
-            <w:proofErr w:type="spellEnd"/>
-            <w:r>
-              <w:t xml:space="preserve"> Gustavo</w:t>
+            <w:r>
+              <w:t>Tulino Gustavo</w:t>
             </w:r>
           </w:p>
         </w:tc>
@@ -6149,13 +6258,8 @@
               <w:t xml:space="preserve"> </w:t>
             </w:r>
             <w:r>
-              <w:t xml:space="preserve">estar conectado a la red de su dispositivo </w:t>
-            </w:r>
-            <w:proofErr w:type="spellStart"/>
-            <w:r>
-              <w:t>movil</w:t>
-            </w:r>
-            <w:proofErr w:type="spellEnd"/>
+              <w:t>estar conectado a la red de su dispositivo movil</w:t>
+            </w:r>
           </w:p>
         </w:tc>
       </w:tr>
@@ -7104,39 +7208,25 @@
             <w:pPr>
               <w:cnfStyle w:val="000000000000" w:firstRow="0" w:lastRow="0" w:firstColumn="0" w:lastColumn="0" w:oddVBand="0" w:evenVBand="0" w:oddHBand="0" w:evenHBand="0" w:firstRowFirstColumn="0" w:firstRowLastColumn="0" w:lastRowFirstColumn="0" w:lastRowLastColumn="0"/>
             </w:pPr>
-            <w:proofErr w:type="spellStart"/>
-            <w:r>
-              <w:t>Taborda</w:t>
-            </w:r>
-            <w:proofErr w:type="spellEnd"/>
-            <w:r>
-              <w:t xml:space="preserve"> Cristian</w:t>
+            <w:r>
+              <w:t>Taborda Cristian</w:t>
             </w:r>
           </w:p>
           <w:p>
             <w:pPr>
               <w:cnfStyle w:val="000000000000" w:firstRow="0" w:lastRow="0" w:firstColumn="0" w:lastColumn="0" w:oddVBand="0" w:evenVBand="0" w:oddHBand="0" w:evenHBand="0" w:firstRowFirstColumn="0" w:firstRowLastColumn="0" w:lastRowFirstColumn="0" w:lastRowLastColumn="0"/>
             </w:pPr>
-            <w:proofErr w:type="spellStart"/>
-            <w:r>
-              <w:t>Peremateu</w:t>
-            </w:r>
-            <w:proofErr w:type="spellEnd"/>
-            <w:r>
-              <w:t xml:space="preserve"> Brian</w:t>
+            <w:r>
+              <w:lastRenderedPageBreak/>
+              <w:t>Peremateu Brian</w:t>
             </w:r>
           </w:p>
           <w:p>
             <w:pPr>
               <w:cnfStyle w:val="000000000000" w:firstRow="0" w:lastRow="0" w:firstColumn="0" w:lastColumn="0" w:oddVBand="0" w:evenVBand="0" w:oddHBand="0" w:evenHBand="0" w:firstRowFirstColumn="0" w:firstRowLastColumn="0" w:lastRowFirstColumn="0" w:lastRowLastColumn="0"/>
             </w:pPr>
-            <w:proofErr w:type="spellStart"/>
-            <w:r>
-              <w:t>Tulino</w:t>
-            </w:r>
-            <w:proofErr w:type="spellEnd"/>
-            <w:r>
-              <w:t xml:space="preserve"> Gustavo</w:t>
+            <w:r>
+              <w:t>Tulino Gustavo</w:t>
             </w:r>
           </w:p>
         </w:tc>
@@ -7156,6 +7246,7 @@
               <w:rPr>
                 <w:b/>
               </w:rPr>
+              <w:lastRenderedPageBreak/>
               <w:t>Versión:</w:t>
             </w:r>
           </w:p>
@@ -7372,13 +7463,8 @@
               <w:t xml:space="preserve"> </w:t>
             </w:r>
             <w:r>
-              <w:t xml:space="preserve">estar conectado a la red de su dispositivo </w:t>
-            </w:r>
-            <w:proofErr w:type="spellStart"/>
-            <w:r>
-              <w:t>movil</w:t>
-            </w:r>
-            <w:proofErr w:type="spellEnd"/>
+              <w:t>estar conectado a la red de su dispositivo movil</w:t>
+            </w:r>
           </w:p>
         </w:tc>
       </w:tr>
@@ -7436,13 +7522,8 @@
               <w:cnfStyle w:val="000000000000" w:firstRow="0" w:lastRow="0" w:firstColumn="0" w:lastColumn="0" w:oddVBand="0" w:evenVBand="0" w:oddHBand="0" w:evenHBand="0" w:firstRowFirstColumn="0" w:firstRowLastColumn="0" w:lastRowFirstColumn="0" w:lastRowLastColumn="0"/>
             </w:pPr>
             <w:r>
-              <w:t xml:space="preserve">Usuario continua con el proceso de </w:t>
-            </w:r>
-            <w:proofErr w:type="spellStart"/>
-            <w:r>
-              <w:t>modificacion</w:t>
-            </w:r>
-            <w:proofErr w:type="spellEnd"/>
+              <w:t>Usuario continua con el proceso de modificacion</w:t>
+            </w:r>
           </w:p>
         </w:tc>
       </w:tr>
@@ -7746,15 +7827,7 @@
               <w:cnfStyle w:val="000000100000" w:firstRow="0" w:lastRow="0" w:firstColumn="0" w:lastColumn="0" w:oddVBand="0" w:evenVBand="0" w:oddHBand="1" w:evenHBand="0" w:firstRowFirstColumn="0" w:firstRowLastColumn="0" w:lastRowFirstColumn="0" w:lastRowLastColumn="0"/>
             </w:pPr>
             <w:r>
-              <w:t>Selecciona opción “</w:t>
-            </w:r>
-            <w:proofErr w:type="spellStart"/>
-            <w:r>
-              <w:t>Login</w:t>
-            </w:r>
-            <w:proofErr w:type="spellEnd"/>
-            <w:r>
-              <w:t>”</w:t>
+              <w:t>Selecciona opción “Login”</w:t>
             </w:r>
           </w:p>
         </w:tc>
@@ -8222,15 +8295,7 @@
               <w:t>, informa el error "</w:t>
             </w:r>
             <w:r>
-              <w:t xml:space="preserve">La contraseña no cumple con los </w:t>
-            </w:r>
-            <w:proofErr w:type="spellStart"/>
-            <w:r>
-              <w:t>minimos</w:t>
-            </w:r>
-            <w:proofErr w:type="spellEnd"/>
-            <w:r>
-              <w:t xml:space="preserve"> requisitos de seguridad” </w:t>
+              <w:t xml:space="preserve">La contraseña no cumple con los minimos requisitos de seguridad” </w:t>
             </w:r>
             <w:r>
               <w:t>por</w:t>
@@ -8551,39 +8616,24 @@
             <w:pPr>
               <w:cnfStyle w:val="000000000000" w:firstRow="0" w:lastRow="0" w:firstColumn="0" w:lastColumn="0" w:oddVBand="0" w:evenVBand="0" w:oddHBand="0" w:evenHBand="0" w:firstRowFirstColumn="0" w:firstRowLastColumn="0" w:lastRowFirstColumn="0" w:lastRowLastColumn="0"/>
             </w:pPr>
-            <w:proofErr w:type="spellStart"/>
-            <w:r>
-              <w:t>Taborda</w:t>
-            </w:r>
-            <w:proofErr w:type="spellEnd"/>
-            <w:r>
-              <w:t xml:space="preserve"> Cristian</w:t>
+            <w:r>
+              <w:t>Taborda Cristian</w:t>
             </w:r>
           </w:p>
           <w:p>
             <w:pPr>
               <w:cnfStyle w:val="000000000000" w:firstRow="0" w:lastRow="0" w:firstColumn="0" w:lastColumn="0" w:oddVBand="0" w:evenVBand="0" w:oddHBand="0" w:evenHBand="0" w:firstRowFirstColumn="0" w:firstRowLastColumn="0" w:lastRowFirstColumn="0" w:lastRowLastColumn="0"/>
             </w:pPr>
-            <w:proofErr w:type="spellStart"/>
-            <w:r>
-              <w:t>Peremateu</w:t>
-            </w:r>
-            <w:proofErr w:type="spellEnd"/>
-            <w:r>
-              <w:t xml:space="preserve"> Brian</w:t>
+            <w:r>
+              <w:t>Peremateu Brian</w:t>
             </w:r>
           </w:p>
           <w:p>
             <w:pPr>
               <w:cnfStyle w:val="000000000000" w:firstRow="0" w:lastRow="0" w:firstColumn="0" w:lastColumn="0" w:oddVBand="0" w:evenVBand="0" w:oddHBand="0" w:evenHBand="0" w:firstRowFirstColumn="0" w:firstRowLastColumn="0" w:lastRowFirstColumn="0" w:lastRowLastColumn="0"/>
             </w:pPr>
-            <w:proofErr w:type="spellStart"/>
-            <w:r>
-              <w:t>Tulino</w:t>
-            </w:r>
-            <w:proofErr w:type="spellEnd"/>
-            <w:r>
-              <w:t xml:space="preserve"> Gustavo</w:t>
+            <w:r>
+              <w:t>Tulino Gustavo</w:t>
             </w:r>
           </w:p>
         </w:tc>
@@ -8683,6 +8733,7 @@
               </w:rPr>
             </w:pPr>
             <w:r>
+              <w:lastRenderedPageBreak/>
               <w:t>Actores Participantes:</w:t>
             </w:r>
           </w:p>
@@ -8781,16 +8832,8 @@
               <w:rPr>
                 <w:lang w:val="es-ES_tradnl"/>
               </w:rPr>
-              <w:t xml:space="preserve">on el siguiente paso de </w:t>
-            </w:r>
-            <w:proofErr w:type="spellStart"/>
-            <w:r>
-              <w:rPr>
-                <w:lang w:val="es-ES_tradnl"/>
-              </w:rPr>
-              <w:t>eliminacion</w:t>
-            </w:r>
-            <w:proofErr w:type="spellEnd"/>
+              <w:t>on el siguiente paso de eliminacion</w:t>
+            </w:r>
             <w:r>
               <w:rPr>
                 <w:lang w:val="es-ES_tradnl"/>
@@ -8839,13 +8882,8 @@
               <w:t xml:space="preserve"> </w:t>
             </w:r>
             <w:r>
-              <w:t xml:space="preserve">estar conectado a la red de su dispositivo </w:t>
-            </w:r>
-            <w:proofErr w:type="spellStart"/>
-            <w:r>
-              <w:t>movil</w:t>
-            </w:r>
-            <w:proofErr w:type="spellEnd"/>
+              <w:t>estar conectado a la red de su dispositivo movil</w:t>
+            </w:r>
           </w:p>
         </w:tc>
       </w:tr>
@@ -8903,13 +8941,8 @@
               <w:cnfStyle w:val="000000000000" w:firstRow="0" w:lastRow="0" w:firstColumn="0" w:lastColumn="0" w:oddVBand="0" w:evenVBand="0" w:oddHBand="0" w:evenHBand="0" w:firstRowFirstColumn="0" w:firstRowLastColumn="0" w:lastRowFirstColumn="0" w:lastRowLastColumn="0"/>
             </w:pPr>
             <w:r>
-              <w:t xml:space="preserve">Usuario continua con el proceso de </w:t>
-            </w:r>
-            <w:proofErr w:type="spellStart"/>
-            <w:r>
-              <w:t>eliminacion</w:t>
-            </w:r>
-            <w:proofErr w:type="spellEnd"/>
+              <w:t>Usuario continua con el proceso de eliminacion</w:t>
+            </w:r>
           </w:p>
         </w:tc>
       </w:tr>
@@ -9213,15 +9246,7 @@
               <w:cnfStyle w:val="000000100000" w:firstRow="0" w:lastRow="0" w:firstColumn="0" w:lastColumn="0" w:oddVBand="0" w:evenVBand="0" w:oddHBand="1" w:evenHBand="0" w:firstRowFirstColumn="0" w:firstRowLastColumn="0" w:lastRowFirstColumn="0" w:lastRowLastColumn="0"/>
             </w:pPr>
             <w:r>
-              <w:t>Selecciona opción “</w:t>
-            </w:r>
-            <w:proofErr w:type="spellStart"/>
-            <w:r>
-              <w:t>Login</w:t>
-            </w:r>
-            <w:proofErr w:type="spellEnd"/>
-            <w:r>
-              <w:t>”</w:t>
+              <w:t>Selecciona opción “Login”</w:t>
             </w:r>
           </w:p>
         </w:tc>
@@ -9552,13 +9577,8 @@
               <w:cnfStyle w:val="000000000000" w:firstRow="0" w:lastRow="0" w:firstColumn="0" w:lastColumn="0" w:oddVBand="0" w:evenVBand="0" w:oddHBand="0" w:evenHBand="0" w:firstRowFirstColumn="0" w:firstRowLastColumn="0" w:lastRowFirstColumn="0" w:lastRowLastColumn="0"/>
             </w:pPr>
             <w:r>
-              <w:t xml:space="preserve">Confirma </w:t>
-            </w:r>
-            <w:proofErr w:type="spellStart"/>
-            <w:r>
-              <w:t>eliminacion</w:t>
-            </w:r>
-            <w:proofErr w:type="spellEnd"/>
+              <w:t>Confirma eliminacion</w:t>
+            </w:r>
           </w:p>
         </w:tc>
         <w:tc>
@@ -9649,13 +9669,8 @@
               <w:cnfStyle w:val="000000100000" w:firstRow="0" w:lastRow="0" w:firstColumn="0" w:lastColumn="0" w:oddVBand="0" w:evenVBand="0" w:oddHBand="1" w:evenHBand="0" w:firstRowFirstColumn="0" w:firstRowLastColumn="0" w:lastRowFirstColumn="0" w:lastRowLastColumn="0"/>
             </w:pPr>
             <w:r>
-              <w:t xml:space="preserve">Continua al siguiente paso de </w:t>
-            </w:r>
-            <w:proofErr w:type="spellStart"/>
-            <w:r>
-              <w:t>eliminacion</w:t>
-            </w:r>
-            <w:proofErr w:type="spellEnd"/>
+              <w:t>Continua al siguiente paso de eliminacion</w:t>
+            </w:r>
           </w:p>
         </w:tc>
       </w:tr>
@@ -9907,31 +9922,13 @@
                 <w:bCs w:val="0"/>
               </w:rPr>
             </w:pPr>
-            <w:proofErr w:type="spellStart"/>
             <w:r>
               <w:rPr>
                 <w:b w:val="0"/>
                 <w:bCs w:val="0"/>
               </w:rPr>
-              <w:t>Obtencion</w:t>
-            </w:r>
-            <w:proofErr w:type="spellEnd"/>
-            <w:r>
-              <w:rPr>
-                <w:b w:val="0"/>
-                <w:bCs w:val="0"/>
-              </w:rPr>
-              <w:t xml:space="preserve"> de </w:t>
-            </w:r>
-            <w:proofErr w:type="spellStart"/>
-            <w:r>
-              <w:rPr>
-                <w:b w:val="0"/>
-                <w:bCs w:val="0"/>
-              </w:rPr>
-              <w:t>informacion</w:t>
-            </w:r>
-            <w:proofErr w:type="spellEnd"/>
+              <w:t>Obtencion de informacion</w:t>
+            </w:r>
           </w:p>
         </w:tc>
       </w:tr>
@@ -10040,39 +10037,24 @@
             <w:pPr>
               <w:cnfStyle w:val="000000000000" w:firstRow="0" w:lastRow="0" w:firstColumn="0" w:lastColumn="0" w:oddVBand="0" w:evenVBand="0" w:oddHBand="0" w:evenHBand="0" w:firstRowFirstColumn="0" w:firstRowLastColumn="0" w:lastRowFirstColumn="0" w:lastRowLastColumn="0"/>
             </w:pPr>
-            <w:proofErr w:type="spellStart"/>
-            <w:r>
-              <w:t>Taborda</w:t>
-            </w:r>
-            <w:proofErr w:type="spellEnd"/>
-            <w:r>
-              <w:t xml:space="preserve"> Cristian</w:t>
+            <w:r>
+              <w:t>Taborda Cristian</w:t>
             </w:r>
           </w:p>
           <w:p>
             <w:pPr>
               <w:cnfStyle w:val="000000000000" w:firstRow="0" w:lastRow="0" w:firstColumn="0" w:lastColumn="0" w:oddVBand="0" w:evenVBand="0" w:oddHBand="0" w:evenHBand="0" w:firstRowFirstColumn="0" w:firstRowLastColumn="0" w:lastRowFirstColumn="0" w:lastRowLastColumn="0"/>
             </w:pPr>
-            <w:proofErr w:type="spellStart"/>
-            <w:r>
-              <w:t>Peremateu</w:t>
-            </w:r>
-            <w:proofErr w:type="spellEnd"/>
-            <w:r>
-              <w:t xml:space="preserve"> Brian</w:t>
+            <w:r>
+              <w:t>Peremateu Brian</w:t>
             </w:r>
           </w:p>
           <w:p>
             <w:pPr>
               <w:cnfStyle w:val="000000000000" w:firstRow="0" w:lastRow="0" w:firstColumn="0" w:lastColumn="0" w:oddVBand="0" w:evenVBand="0" w:oddHBand="0" w:evenHBand="0" w:firstRowFirstColumn="0" w:firstRowLastColumn="0" w:lastRowFirstColumn="0" w:lastRowLastColumn="0"/>
             </w:pPr>
-            <w:proofErr w:type="spellStart"/>
-            <w:r>
-              <w:t>Tulino</w:t>
-            </w:r>
-            <w:proofErr w:type="spellEnd"/>
-            <w:r>
-              <w:t xml:space="preserve"> Gustavo</w:t>
+            <w:r>
+              <w:t>Tulino Gustavo</w:t>
             </w:r>
           </w:p>
         </w:tc>
@@ -10241,6 +10223,7 @@
               </w:rPr>
             </w:pPr>
             <w:r>
+              <w:lastRenderedPageBreak/>
               <w:t>Salidas</w:t>
             </w:r>
           </w:p>
@@ -10254,19 +10237,11 @@
             <w:pPr>
               <w:cnfStyle w:val="000000000000" w:firstRow="0" w:lastRow="0" w:firstColumn="0" w:lastColumn="0" w:oddVBand="0" w:evenVBand="0" w:oddHBand="0" w:evenHBand="0" w:firstRowFirstColumn="0" w:firstRowLastColumn="0" w:lastRowFirstColumn="0" w:lastRowLastColumn="0"/>
             </w:pPr>
-            <w:proofErr w:type="spellStart"/>
             <w:r>
               <w:rPr>
                 <w:lang w:val="es-ES_tradnl"/>
               </w:rPr>
-              <w:t>Obtencion</w:t>
-            </w:r>
-            <w:proofErr w:type="spellEnd"/>
-            <w:r>
-              <w:rPr>
-                <w:lang w:val="es-ES_tradnl"/>
-              </w:rPr>
-              <w:t xml:space="preserve"> de la información para la BD</w:t>
+              <w:t>Obtencion de la información para la BD</w:t>
             </w:r>
           </w:p>
         </w:tc>
@@ -10606,15 +10581,7 @@
               <w:cnfStyle w:val="000000000000" w:firstRow="0" w:lastRow="0" w:firstColumn="0" w:lastColumn="0" w:oddVBand="0" w:evenVBand="0" w:oddHBand="0" w:evenHBand="0" w:firstRowFirstColumn="0" w:firstRowLastColumn="0" w:lastRowFirstColumn="0" w:lastRowLastColumn="0"/>
             </w:pPr>
             <w:r>
-              <w:t xml:space="preserve">El Servidor se comunica con las Apis de los </w:t>
-            </w:r>
-            <w:proofErr w:type="spellStart"/>
-            <w:r>
-              <w:t>Super</w:t>
-            </w:r>
-            <w:proofErr w:type="spellEnd"/>
-            <w:r>
-              <w:t xml:space="preserve"> para solicitar y actualizar la información en DB</w:t>
+              <w:t>El Servidor se comunica con las Apis de los Super para solicitar y actualizar la información en DB</w:t>
             </w:r>
           </w:p>
         </w:tc>
@@ -10705,15 +10672,7 @@
               <w:cnfStyle w:val="000000100000" w:firstRow="0" w:lastRow="0" w:firstColumn="0" w:lastColumn="0" w:oddVBand="0" w:evenVBand="0" w:oddHBand="1" w:evenHBand="0" w:firstRowFirstColumn="0" w:firstRowLastColumn="0" w:lastRowFirstColumn="0" w:lastRowLastColumn="0"/>
             </w:pPr>
             <w:r>
-              <w:t xml:space="preserve">Las API de los </w:t>
-            </w:r>
-            <w:proofErr w:type="spellStart"/>
-            <w:r>
-              <w:t>Super</w:t>
-            </w:r>
-            <w:proofErr w:type="spellEnd"/>
-            <w:r>
-              <w:t xml:space="preserve"> devuelven la información solicitada al Servidor</w:t>
+              <w:t>Las API de los Super devuelven la información solicitada al Servidor</w:t>
             </w:r>
           </w:p>
         </w:tc>
@@ -10881,15 +10840,7 @@
               <w:t xml:space="preserve">Si </w:t>
             </w:r>
             <w:r>
-              <w:t xml:space="preserve">al solicitar información al Servidor, existe algún problema de conectividad o algún problema en las Apis de los </w:t>
-            </w:r>
-            <w:proofErr w:type="spellStart"/>
-            <w:r>
-              <w:t>Super</w:t>
-            </w:r>
-            <w:proofErr w:type="spellEnd"/>
-            <w:r>
-              <w:t>, en ese caso se retornara al paso 1</w:t>
+              <w:t>al solicitar información al Servidor, existe algún problema de conectividad o algún problema en las Apis de los Super, en ese caso se retornara al paso 1</w:t>
             </w:r>
           </w:p>
         </w:tc>
@@ -11112,21 +11063,12 @@
                 <w:bCs w:val="0"/>
               </w:rPr>
             </w:pPr>
-            <w:proofErr w:type="spellStart"/>
             <w:r>
               <w:rPr>
                 <w:b w:val="0"/>
                 <w:bCs w:val="0"/>
               </w:rPr>
-              <w:t>Confeccion</w:t>
-            </w:r>
-            <w:proofErr w:type="spellEnd"/>
-            <w:r>
-              <w:rPr>
-                <w:b w:val="0"/>
-                <w:bCs w:val="0"/>
-              </w:rPr>
-              <w:t xml:space="preserve"> de lista de productos</w:t>
+              <w:t>Confeccion de lista de productos</w:t>
             </w:r>
           </w:p>
         </w:tc>
@@ -11236,39 +11178,24 @@
             <w:pPr>
               <w:cnfStyle w:val="000000000000" w:firstRow="0" w:lastRow="0" w:firstColumn="0" w:lastColumn="0" w:oddVBand="0" w:evenVBand="0" w:oddHBand="0" w:evenHBand="0" w:firstRowFirstColumn="0" w:firstRowLastColumn="0" w:lastRowFirstColumn="0" w:lastRowLastColumn="0"/>
             </w:pPr>
-            <w:proofErr w:type="spellStart"/>
-            <w:r>
-              <w:t>Taborda</w:t>
-            </w:r>
-            <w:proofErr w:type="spellEnd"/>
-            <w:r>
-              <w:t xml:space="preserve"> Cristian</w:t>
+            <w:r>
+              <w:t>Taborda Cristian</w:t>
             </w:r>
           </w:p>
           <w:p>
             <w:pPr>
               <w:cnfStyle w:val="000000000000" w:firstRow="0" w:lastRow="0" w:firstColumn="0" w:lastColumn="0" w:oddVBand="0" w:evenVBand="0" w:oddHBand="0" w:evenHBand="0" w:firstRowFirstColumn="0" w:firstRowLastColumn="0" w:lastRowFirstColumn="0" w:lastRowLastColumn="0"/>
             </w:pPr>
-            <w:proofErr w:type="spellStart"/>
-            <w:r>
-              <w:t>Peremateu</w:t>
-            </w:r>
-            <w:proofErr w:type="spellEnd"/>
-            <w:r>
-              <w:t xml:space="preserve"> Brian</w:t>
+            <w:r>
+              <w:t>Peremateu Brian</w:t>
             </w:r>
           </w:p>
           <w:p>
             <w:pPr>
               <w:cnfStyle w:val="000000000000" w:firstRow="0" w:lastRow="0" w:firstColumn="0" w:lastColumn="0" w:oddVBand="0" w:evenVBand="0" w:oddHBand="0" w:evenHBand="0" w:firstRowFirstColumn="0" w:firstRowLastColumn="0" w:lastRowFirstColumn="0" w:lastRowLastColumn="0"/>
             </w:pPr>
-            <w:proofErr w:type="spellStart"/>
-            <w:r>
-              <w:t>Tulino</w:t>
-            </w:r>
-            <w:proofErr w:type="spellEnd"/>
-            <w:r>
-              <w:t xml:space="preserve"> Gustavo</w:t>
+            <w:r>
+              <w:t>Tulino Gustavo</w:t>
             </w:r>
           </w:p>
         </w:tc>
@@ -11338,21 +11265,12 @@
             <w:pPr>
               <w:cnfStyle w:val="000000100000" w:firstRow="0" w:lastRow="0" w:firstColumn="0" w:lastColumn="0" w:oddVBand="0" w:evenVBand="0" w:oddHBand="1" w:evenHBand="0" w:firstRowFirstColumn="0" w:firstRowLastColumn="0" w:lastRowFirstColumn="0" w:lastRowLastColumn="0"/>
             </w:pPr>
-            <w:proofErr w:type="spellStart"/>
             <w:r>
               <w:rPr>
                 <w:b/>
                 <w:bCs/>
               </w:rPr>
-              <w:t>Confeccion</w:t>
-            </w:r>
-            <w:proofErr w:type="spellEnd"/>
-            <w:r>
-              <w:rPr>
-                <w:b/>
-                <w:bCs/>
-              </w:rPr>
-              <w:t xml:space="preserve"> de lista de productos</w:t>
+              <w:t>Confeccion de lista de productos</w:t>
             </w:r>
           </w:p>
         </w:tc>
@@ -11463,19 +11381,11 @@
             <w:pPr>
               <w:cnfStyle w:val="000000000000" w:firstRow="0" w:lastRow="0" w:firstColumn="0" w:lastColumn="0" w:oddVBand="0" w:evenVBand="0" w:oddHBand="0" w:evenHBand="0" w:firstRowFirstColumn="0" w:firstRowLastColumn="0" w:lastRowFirstColumn="0" w:lastRowLastColumn="0"/>
             </w:pPr>
-            <w:proofErr w:type="spellStart"/>
             <w:r>
               <w:rPr>
                 <w:lang w:val="es-ES_tradnl"/>
               </w:rPr>
-              <w:t>Obtencion</w:t>
-            </w:r>
-            <w:proofErr w:type="spellEnd"/>
-            <w:r>
-              <w:rPr>
-                <w:lang w:val="es-ES_tradnl"/>
-              </w:rPr>
-              <w:t xml:space="preserve"> de información para el usuario</w:t>
+              <w:t>Obtencion de información para el usuario</w:t>
             </w:r>
           </w:p>
         </w:tc>
@@ -11945,13 +11855,8 @@
             <w:pPr>
               <w:cnfStyle w:val="000000000000" w:firstRow="0" w:lastRow="0" w:firstColumn="0" w:lastColumn="0" w:oddVBand="0" w:evenVBand="0" w:oddHBand="0" w:evenHBand="0" w:firstRowFirstColumn="0" w:firstRowLastColumn="0" w:lastRowFirstColumn="0" w:lastRowLastColumn="0"/>
             </w:pPr>
-            <w:proofErr w:type="gramStart"/>
-            <w:r>
-              <w:t>La</w:t>
-            </w:r>
-            <w:proofErr w:type="gramEnd"/>
-            <w:r>
-              <w:t xml:space="preserve"> usuario recibe la lista de productos solicitada.</w:t>
+            <w:r>
+              <w:t>La usuario recibe la lista de productos solicitada.</w:t>
             </w:r>
           </w:p>
         </w:tc>
@@ -12333,39 +12238,24 @@
             <w:pPr>
               <w:cnfStyle w:val="000000000000" w:firstRow="0" w:lastRow="0" w:firstColumn="0" w:lastColumn="0" w:oddVBand="0" w:evenVBand="0" w:oddHBand="0" w:evenHBand="0" w:firstRowFirstColumn="0" w:firstRowLastColumn="0" w:lastRowFirstColumn="0" w:lastRowLastColumn="0"/>
             </w:pPr>
-            <w:proofErr w:type="spellStart"/>
-            <w:r>
-              <w:t>Taborda</w:t>
-            </w:r>
-            <w:proofErr w:type="spellEnd"/>
-            <w:r>
-              <w:t xml:space="preserve"> Cristian</w:t>
+            <w:r>
+              <w:t>Taborda Cristian</w:t>
             </w:r>
           </w:p>
           <w:p>
             <w:pPr>
               <w:cnfStyle w:val="000000000000" w:firstRow="0" w:lastRow="0" w:firstColumn="0" w:lastColumn="0" w:oddVBand="0" w:evenVBand="0" w:oddHBand="0" w:evenHBand="0" w:firstRowFirstColumn="0" w:firstRowLastColumn="0" w:lastRowFirstColumn="0" w:lastRowLastColumn="0"/>
             </w:pPr>
-            <w:proofErr w:type="spellStart"/>
-            <w:r>
-              <w:t>Peremateu</w:t>
-            </w:r>
-            <w:proofErr w:type="spellEnd"/>
-            <w:r>
-              <w:t xml:space="preserve"> Brian</w:t>
+            <w:r>
+              <w:t>Peremateu Brian</w:t>
             </w:r>
           </w:p>
           <w:p>
             <w:pPr>
               <w:cnfStyle w:val="000000000000" w:firstRow="0" w:lastRow="0" w:firstColumn="0" w:lastColumn="0" w:oddVBand="0" w:evenVBand="0" w:oddHBand="0" w:evenHBand="0" w:firstRowFirstColumn="0" w:firstRowLastColumn="0" w:lastRowFirstColumn="0" w:lastRowLastColumn="0"/>
             </w:pPr>
-            <w:proofErr w:type="spellStart"/>
-            <w:r>
-              <w:t>Tulino</w:t>
-            </w:r>
-            <w:proofErr w:type="spellEnd"/>
-            <w:r>
-              <w:t xml:space="preserve"> Gustavo</w:t>
+            <w:r>
+              <w:t>Tulino Gustavo</w:t>
             </w:r>
           </w:p>
         </w:tc>
@@ -12435,37 +12325,12 @@
             <w:pPr>
               <w:cnfStyle w:val="000000100000" w:firstRow="0" w:lastRow="0" w:firstColumn="0" w:lastColumn="0" w:oddVBand="0" w:evenVBand="0" w:oddHBand="1" w:evenHBand="0" w:firstRowFirstColumn="0" w:firstRowLastColumn="0" w:lastRowFirstColumn="0" w:lastRowLastColumn="0"/>
             </w:pPr>
-            <w:proofErr w:type="spellStart"/>
             <w:r>
               <w:rPr>
                 <w:b/>
                 <w:bCs/>
               </w:rPr>
-              <w:t>Comparacion</w:t>
-            </w:r>
-            <w:proofErr w:type="spellEnd"/>
-            <w:r>
-              <w:rPr>
-                <w:b/>
-                <w:bCs/>
-              </w:rPr>
-              <w:t xml:space="preserve"> de precios para obtener el precio </w:t>
-            </w:r>
-            <w:proofErr w:type="spellStart"/>
-            <w:r>
-              <w:rPr>
-                <w:b/>
-                <w:bCs/>
-              </w:rPr>
-              <w:t>mas</w:t>
-            </w:r>
-            <w:proofErr w:type="spellEnd"/>
-            <w:r>
-              <w:rPr>
-                <w:b/>
-                <w:bCs/>
-              </w:rPr>
-              <w:t xml:space="preserve"> bajo</w:t>
+              <w:t>Comparacion de precios para obtener el precio mas bajo</w:t>
             </w:r>
           </w:p>
         </w:tc>
@@ -12576,19 +12441,11 @@
             <w:pPr>
               <w:cnfStyle w:val="000000000000" w:firstRow="0" w:lastRow="0" w:firstColumn="0" w:lastColumn="0" w:oddVBand="0" w:evenVBand="0" w:oddHBand="0" w:evenHBand="0" w:firstRowFirstColumn="0" w:firstRowLastColumn="0" w:lastRowFirstColumn="0" w:lastRowLastColumn="0"/>
             </w:pPr>
-            <w:proofErr w:type="spellStart"/>
             <w:r>
               <w:rPr>
                 <w:lang w:val="es-ES_tradnl"/>
               </w:rPr>
-              <w:t>Obtencion</w:t>
-            </w:r>
-            <w:proofErr w:type="spellEnd"/>
-            <w:r>
-              <w:rPr>
-                <w:lang w:val="es-ES_tradnl"/>
-              </w:rPr>
-              <w:t xml:space="preserve"> de mejor precio para el usuario</w:t>
+              <w:t>Obtencion de mejor precio para el usuario</w:t>
             </w:r>
           </w:p>
         </w:tc>
@@ -12934,15 +12791,7 @@
               <w:cnfStyle w:val="000000000000" w:firstRow="0" w:lastRow="0" w:firstColumn="0" w:lastColumn="0" w:oddVBand="0" w:evenVBand="0" w:oddHBand="0" w:evenHBand="0" w:firstRowFirstColumn="0" w:firstRowLastColumn="0" w:lastRowFirstColumn="0" w:lastRowLastColumn="0"/>
             </w:pPr>
             <w:r>
-              <w:t xml:space="preserve">El usuario selecciona  los productos de la lista proporcionada por el Sistema y </w:t>
-            </w:r>
-            <w:proofErr w:type="spellStart"/>
-            <w:r>
-              <w:t>efectua</w:t>
-            </w:r>
-            <w:proofErr w:type="spellEnd"/>
-            <w:r>
-              <w:t xml:space="preserve"> la consulta al Sistema</w:t>
+              <w:t>El usuario selecciona  los productos de la lista proporcionada por el Sistema y efectua la consulta al Sistema</w:t>
             </w:r>
           </w:p>
         </w:tc>
@@ -13033,15 +12882,7 @@
               <w:cnfStyle w:val="000000100000" w:firstRow="0" w:lastRow="0" w:firstColumn="0" w:lastColumn="0" w:oddVBand="0" w:evenVBand="0" w:oddHBand="1" w:evenHBand="0" w:firstRowFirstColumn="0" w:firstRowLastColumn="0" w:lastRowFirstColumn="0" w:lastRowLastColumn="0"/>
             </w:pPr>
             <w:r>
-              <w:t xml:space="preserve">El Sistema </w:t>
-            </w:r>
-            <w:proofErr w:type="spellStart"/>
-            <w:r>
-              <w:t>efectua</w:t>
-            </w:r>
-            <w:proofErr w:type="spellEnd"/>
-            <w:r>
-              <w:t xml:space="preserve"> la comparación de los productos solicitados y  le devuelve  al usuario la lista de los productos con mejor precio y Supermercado donde se encuentra.</w:t>
+              <w:t>El Sistema efectua la comparación de los productos solicitados y  le devuelve  al usuario la lista de los productos con mejor precio y Supermercado donde se encuentra.</w:t>
             </w:r>
           </w:p>
         </w:tc>
@@ -13080,11 +12921,9 @@
             <w:pPr>
               <w:cnfStyle w:val="000000000000" w:firstRow="0" w:lastRow="0" w:firstColumn="0" w:lastColumn="0" w:oddVBand="0" w:evenVBand="0" w:oddHBand="0" w:evenHBand="0" w:firstRowFirstColumn="0" w:firstRowLastColumn="0" w:lastRowFirstColumn="0" w:lastRowLastColumn="0"/>
             </w:pPr>
-            <w:proofErr w:type="gramStart"/>
-            <w:r>
-              <w:t>La</w:t>
-            </w:r>
-            <w:proofErr w:type="gramEnd"/>
+            <w:r>
+              <w:t>El</w:t>
+            </w:r>
             <w:r>
               <w:t xml:space="preserve"> usuario recibe la lista de productos solicitada con el mejor precio y ubicación.</w:t>
             </w:r>
@@ -13444,39 +13283,24 @@
             <w:pPr>
               <w:cnfStyle w:val="000000000000" w:firstRow="0" w:lastRow="0" w:firstColumn="0" w:lastColumn="0" w:oddVBand="0" w:evenVBand="0" w:oddHBand="0" w:evenHBand="0" w:firstRowFirstColumn="0" w:firstRowLastColumn="0" w:lastRowFirstColumn="0" w:lastRowLastColumn="0"/>
             </w:pPr>
-            <w:proofErr w:type="spellStart"/>
-            <w:r>
-              <w:t>Taborda</w:t>
-            </w:r>
-            <w:proofErr w:type="spellEnd"/>
-            <w:r>
-              <w:t xml:space="preserve"> Cristian</w:t>
+            <w:r>
+              <w:t>Taborda Cristian</w:t>
             </w:r>
           </w:p>
           <w:p>
             <w:pPr>
               <w:cnfStyle w:val="000000000000" w:firstRow="0" w:lastRow="0" w:firstColumn="0" w:lastColumn="0" w:oddVBand="0" w:evenVBand="0" w:oddHBand="0" w:evenHBand="0" w:firstRowFirstColumn="0" w:firstRowLastColumn="0" w:lastRowFirstColumn="0" w:lastRowLastColumn="0"/>
             </w:pPr>
-            <w:proofErr w:type="spellStart"/>
-            <w:r>
-              <w:t>Peremateu</w:t>
-            </w:r>
-            <w:proofErr w:type="spellEnd"/>
-            <w:r>
-              <w:t xml:space="preserve"> Brian</w:t>
+            <w:r>
+              <w:t>Peremateu Brian</w:t>
             </w:r>
           </w:p>
           <w:p>
             <w:pPr>
               <w:cnfStyle w:val="000000000000" w:firstRow="0" w:lastRow="0" w:firstColumn="0" w:lastColumn="0" w:oddVBand="0" w:evenVBand="0" w:oddHBand="0" w:evenHBand="0" w:firstRowFirstColumn="0" w:firstRowLastColumn="0" w:lastRowFirstColumn="0" w:lastRowLastColumn="0"/>
             </w:pPr>
-            <w:proofErr w:type="spellStart"/>
-            <w:r>
-              <w:t>Tulino</w:t>
-            </w:r>
-            <w:proofErr w:type="spellEnd"/>
-            <w:r>
-              <w:t xml:space="preserve"> Gustavo</w:t>
+            <w:r>
+              <w:t>Tulino Gustavo</w:t>
             </w:r>
           </w:p>
         </w:tc>
@@ -13662,19 +13486,11 @@
             <w:pPr>
               <w:cnfStyle w:val="000000000000" w:firstRow="0" w:lastRow="0" w:firstColumn="0" w:lastColumn="0" w:oddVBand="0" w:evenVBand="0" w:oddHBand="0" w:evenHBand="0" w:firstRowFirstColumn="0" w:firstRowLastColumn="0" w:lastRowFirstColumn="0" w:lastRowLastColumn="0"/>
             </w:pPr>
-            <w:proofErr w:type="spellStart"/>
             <w:r>
               <w:rPr>
                 <w:lang w:val="es-ES_tradnl"/>
               </w:rPr>
-              <w:t>Obtencion</w:t>
-            </w:r>
-            <w:proofErr w:type="spellEnd"/>
-            <w:r>
-              <w:rPr>
-                <w:lang w:val="es-ES_tradnl"/>
-              </w:rPr>
-              <w:t xml:space="preserve"> y guardado de consulta.</w:t>
+              <w:t>Obtencion y guardado de consulta.</w:t>
             </w:r>
           </w:p>
         </w:tc>
@@ -14020,15 +13836,7 @@
               <w:cnfStyle w:val="000000000000" w:firstRow="0" w:lastRow="0" w:firstColumn="0" w:lastColumn="0" w:oddVBand="0" w:evenVBand="0" w:oddHBand="0" w:evenHBand="0" w:firstRowFirstColumn="0" w:firstRowLastColumn="0" w:lastRowFirstColumn="0" w:lastRowLastColumn="0"/>
             </w:pPr>
             <w:r>
-              <w:t xml:space="preserve">El usuario selecciona  los productos de la lista proporcionada por el Sistema y </w:t>
-            </w:r>
-            <w:proofErr w:type="spellStart"/>
-            <w:r>
-              <w:t>efectua</w:t>
-            </w:r>
-            <w:proofErr w:type="spellEnd"/>
-            <w:r>
-              <w:t xml:space="preserve"> la consulta al Sistema</w:t>
+              <w:t>El usuario selecciona  los productos de la lista proporcionada por el Sistema y efectua la consulta al Sistema</w:t>
             </w:r>
           </w:p>
         </w:tc>
@@ -14119,15 +13927,7 @@
               <w:cnfStyle w:val="000000100000" w:firstRow="0" w:lastRow="0" w:firstColumn="0" w:lastColumn="0" w:oddVBand="0" w:evenVBand="0" w:oddHBand="1" w:evenHBand="0" w:firstRowFirstColumn="0" w:firstRowLastColumn="0" w:lastRowFirstColumn="0" w:lastRowLastColumn="0"/>
             </w:pPr>
             <w:r>
-              <w:t xml:space="preserve">El Sistema </w:t>
-            </w:r>
-            <w:proofErr w:type="spellStart"/>
-            <w:r>
-              <w:t>efectua</w:t>
-            </w:r>
-            <w:proofErr w:type="spellEnd"/>
-            <w:r>
-              <w:t xml:space="preserve"> la comparación de los productos solicitados y  le devuelve  al usuario la lista de los productos con mejor precio y Supermercado donde se encuentra.</w:t>
+              <w:t>El Sistema efectua la comparación de los productos solicitados y  le devuelve  al usuario la lista de los productos con mejor precio y Supermercado donde se encuentra.</w:t>
             </w:r>
           </w:p>
         </w:tc>
@@ -14166,13 +13966,8 @@
             <w:pPr>
               <w:cnfStyle w:val="000000000000" w:firstRow="0" w:lastRow="0" w:firstColumn="0" w:lastColumn="0" w:oddVBand="0" w:evenVBand="0" w:oddHBand="0" w:evenHBand="0" w:firstRowFirstColumn="0" w:firstRowLastColumn="0" w:lastRowFirstColumn="0" w:lastRowLastColumn="0"/>
             </w:pPr>
-            <w:proofErr w:type="gramStart"/>
-            <w:r>
-              <w:t>La</w:t>
-            </w:r>
-            <w:proofErr w:type="gramEnd"/>
-            <w:r>
-              <w:t xml:space="preserve"> usuario recibe la lista de productos solicitada con el mejor precio y ubicación.</w:t>
+            <w:r>
+              <w:t>La usuario recibe la lista de productos solicitada con el mejor precio y ubicación.</w:t>
             </w:r>
           </w:p>
         </w:tc>
@@ -14265,15 +14060,7 @@
               <w:cnfStyle w:val="000000100000" w:firstRow="0" w:lastRow="0" w:firstColumn="0" w:lastColumn="0" w:oddVBand="0" w:evenVBand="0" w:oddHBand="1" w:evenHBand="0" w:firstRowFirstColumn="0" w:firstRowLastColumn="0" w:lastRowFirstColumn="0" w:lastRowLastColumn="0"/>
             </w:pPr>
             <w:r>
-              <w:t xml:space="preserve">El Sistema le </w:t>
-            </w:r>
-            <w:proofErr w:type="spellStart"/>
-            <w:r>
-              <w:t>le</w:t>
-            </w:r>
-            <w:proofErr w:type="spellEnd"/>
-            <w:r>
-              <w:t xml:space="preserve"> pregunta al usuario si desea guardar la consulta</w:t>
+              <w:t>El Sistema le le pregunta al usuario si desea guardar la consulta</w:t>
             </w:r>
           </w:p>
         </w:tc>
@@ -14455,7 +14242,6 @@
           <w:sz w:val="46"/>
           <w:szCs w:val="46"/>
         </w:rPr>
-        <w:lastRenderedPageBreak/>
         <w:t>5    Apéndices</w:t>
       </w:r>
     </w:p>
@@ -15927,7 +15713,7 @@
 </file>
 
 <file path=customXml/itemProps1.xml><?xml version="1.0" encoding="utf-8"?>
-<ds:datastoreItem xmlns:ds="http://schemas.openxmlformats.org/officeDocument/2006/customXml" ds:itemID="{959F44DC-05F0-44D1-AF8E-6453DC5E8212}">
+<ds:datastoreItem xmlns:ds="http://schemas.openxmlformats.org/officeDocument/2006/customXml" ds:itemID="{79903E6D-0A83-4226-8A5E-52CFDFE3F358}">
   <ds:schemaRefs>
     <ds:schemaRef ds:uri="http://schemas.openxmlformats.org/officeDocument/2006/bibliography"/>
   </ds:schemaRefs>

</xml_diff>